<commit_message>
last varson of CDD
</commit_message>
<xml_diff>
--- a/development/Design/HLD_1.docx
+++ b/development/Design/HLD_1.docx
@@ -2123,7 +2123,55 @@
           <w:rFonts w:eastAsia="Arial"/>
           <w:lang w:val="en"/>
         </w:rPr>
-        <w:t xml:space="preserve">       DIO_ReadPin()  DIO_WritePin()</w:t>
+        <w:t xml:space="preserve">       </w:t>
+      </w:r>
+      <w:proofErr w:type="spellStart"/>
+      <w:r>
+        <w:rPr>
+          <w:rFonts w:eastAsia="Arial"/>
+          <w:lang w:val="en"/>
+        </w:rPr>
+        <w:t>DIO_</w:t>
+      </w:r>
+      <w:proofErr w:type="gramStart"/>
+      <w:r>
+        <w:rPr>
+          <w:rFonts w:eastAsia="Arial"/>
+          <w:lang w:val="en"/>
+        </w:rPr>
+        <w:t>ReadPin</w:t>
+      </w:r>
+      <w:proofErr w:type="spellEnd"/>
+      <w:r>
+        <w:rPr>
+          <w:rFonts w:eastAsia="Arial"/>
+          <w:lang w:val="en"/>
+        </w:rPr>
+        <w:t>(</w:t>
+      </w:r>
+      <w:proofErr w:type="gramEnd"/>
+      <w:r>
+        <w:rPr>
+          <w:rFonts w:eastAsia="Arial"/>
+          <w:lang w:val="en"/>
+        </w:rPr>
+        <w:t xml:space="preserve">)  </w:t>
+      </w:r>
+      <w:proofErr w:type="spellStart"/>
+      <w:r>
+        <w:rPr>
+          <w:rFonts w:eastAsia="Arial"/>
+          <w:lang w:val="en"/>
+        </w:rPr>
+        <w:t>DIO_WritePin</w:t>
+      </w:r>
+      <w:proofErr w:type="spellEnd"/>
+      <w:r>
+        <w:rPr>
+          <w:rFonts w:eastAsia="Arial"/>
+          <w:lang w:val="en"/>
+        </w:rPr>
+        <w:t>()</w:t>
       </w:r>
     </w:p>
     <w:p>
@@ -2303,6 +2351,22 @@
           </mc:Choice>
           <mc:Fallback>
             <w:pict>
+              <v:shapetype id="_x0000_t67" coordsize="21600,21600" o:spt="67" adj="16200,5400" path="m0@0l@1@0@1,0@2,0@2@0,21600@0,10800,21600xe">
+                <v:stroke joinstyle="miter"/>
+                <v:formulas>
+                  <v:f eqn="val #0"/>
+                  <v:f eqn="val #1"/>
+                  <v:f eqn="sum height 0 #1"/>
+                  <v:f eqn="sum 10800 0 #1"/>
+                  <v:f eqn="sum width 0 #0"/>
+                  <v:f eqn="prod @4 @3 10800"/>
+                  <v:f eqn="sum width 0 @5"/>
+                </v:formulas>
+                <v:path o:connecttype="custom" o:connectlocs="10800,0;0,@0;10800,21600;21600,@0" o:connectangles="270,180,90,0" textboxrect="@1,0,@2,@6"/>
+                <v:handles>
+                  <v:h position="#1,#0" xrange="0,10800" yrange="0,21600"/>
+                </v:handles>
+              </v:shapetype>
               <v:shape id="Down Arrow 2" o:spid="_x0000_s1026" type="#_x0000_t67" style="position:absolute;margin-left:69.45pt;margin-top:5.65pt;width:22.5pt;height:32.25pt;z-index:251660288;visibility:visible;mso-wrap-style:square;mso-width-percent:0;mso-height-percent:0;mso-wrap-distance-left:9pt;mso-wrap-distance-top:0;mso-wrap-distance-right:9pt;mso-wrap-distance-bottom:0;mso-position-horizontal:absolute;mso-position-horizontal-relative:text;mso-position-vertical:absolute;mso-position-vertical-relative:text;mso-width-percent:0;mso-height-percent:0;mso-width-relative:margin;mso-height-relative:margin;v-text-anchor:middle" o:gfxdata="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" adj="14065" fillcolor="white [3201]" strokecolor="#70ad47 [3209]" strokeweight="1pt">
                 <v:textbox>
                   <w:txbxContent>
@@ -2455,12 +2519,28 @@
           </mc:Fallback>
         </mc:AlternateContent>
       </w:r>
+      <w:proofErr w:type="spellStart"/>
       <w:r>
         <w:rPr>
           <w:lang w:val="en"/>
         </w:rPr>
-        <w:t>DIO_Init()</w:t>
-      </w:r>
+        <w:t>DIO_</w:t>
+      </w:r>
+      <w:proofErr w:type="gramStart"/>
+      <w:r>
+        <w:rPr>
+          <w:lang w:val="en"/>
+        </w:rPr>
+        <w:t>Init</w:t>
+      </w:r>
+      <w:proofErr w:type="spellEnd"/>
+      <w:r>
+        <w:rPr>
+          <w:lang w:val="en"/>
+        </w:rPr>
+        <w:t>()</w:t>
+      </w:r>
+      <w:proofErr w:type="gramEnd"/>
     </w:p>
     <w:p>
       <w:pPr>
@@ -2590,9 +2670,11 @@
       <w:pPr>
         <w:pStyle w:val="Heading2"/>
       </w:pPr>
+      <w:proofErr w:type="spellStart"/>
       <w:r>
         <w:t>STD_TYPES.h</w:t>
       </w:r>
+      <w:proofErr w:type="spellEnd"/>
     </w:p>
     <w:p>
       <w:pPr>
@@ -2614,8 +2696,8 @@
         <w:tblLook w:val="04A0" w:firstRow="1" w:lastRow="0" w:firstColumn="1" w:lastColumn="0" w:noHBand="0" w:noVBand="1"/>
       </w:tblPr>
       <w:tblGrid>
-        <w:gridCol w:w="3910"/>
-        <w:gridCol w:w="4810"/>
+        <w:gridCol w:w="3907"/>
+        <w:gridCol w:w="4813"/>
       </w:tblGrid>
       <w:tr>
         <w:tc>
@@ -2686,7 +2768,7 @@
             <w:pPr>
               <w:spacing w:line="276" w:lineRule="auto"/>
               <w:rPr>
-                <w:rFonts w:ascii="Arial" w:eastAsia="Arial" w:hAnsi="Arial" w:cs="Arial"/>
+                <w:rFonts w:asciiTheme="majorBidi" w:eastAsia="Arial" w:hAnsiTheme="majorBidi" w:cstheme="majorBidi"/>
                 <w:bCs/>
                 <w:color w:val="000000"/>
                 <w:sz w:val="28"/>
@@ -2696,7 +2778,7 @@
             </w:pPr>
             <w:r>
               <w:rPr>
-                <w:rFonts w:ascii="Arial" w:eastAsia="Arial" w:hAnsi="Arial" w:cs="Arial"/>
+                <w:rFonts w:asciiTheme="majorBidi" w:eastAsia="Arial" w:hAnsiTheme="majorBidi" w:cstheme="majorBidi"/>
                 <w:bCs/>
                 <w:color w:val="000000"/>
                 <w:sz w:val="28"/>
@@ -2715,7 +2797,7 @@
             <w:pPr>
               <w:spacing w:line="276" w:lineRule="auto"/>
               <w:rPr>
-                <w:rFonts w:ascii="Arial" w:eastAsia="Arial" w:hAnsi="Arial" w:cs="Arial"/>
+                <w:rFonts w:asciiTheme="majorBidi" w:eastAsia="Arial" w:hAnsiTheme="majorBidi" w:cstheme="majorBidi"/>
                 <w:bCs/>
                 <w:color w:val="000000"/>
                 <w:sz w:val="28"/>
@@ -2725,25 +2807,14 @@
             </w:pPr>
             <w:r>
               <w:rPr>
-                <w:rFonts w:ascii="Arial" w:eastAsia="Arial" w:hAnsi="Arial" w:cs="Arial"/>
+                <w:rFonts w:asciiTheme="majorBidi" w:eastAsia="Arial" w:hAnsiTheme="majorBidi" w:cstheme="majorBidi"/>
                 <w:bCs/>
                 <w:color w:val="000000"/>
                 <w:sz w:val="28"/>
                 <w:szCs w:val="28"/>
                 <w:lang w:val="en"/>
               </w:rPr>
-              <w:t xml:space="preserve">This is unsigned integer </w:t>
-            </w:r>
-            <w:r>
-              <w:rPr>
-                <w:rFonts w:ascii="Arial" w:eastAsia="Arial" w:hAnsi="Arial" w:cs="Arial"/>
-                <w:bCs/>
-                <w:color w:val="000000"/>
-                <w:sz w:val="28"/>
-                <w:szCs w:val="28"/>
-                <w:lang w:val="en"/>
-              </w:rPr>
-              <w:t>it’s range from 0 up to 255</w:t>
+              <w:t>This is unsigned integer it’s range from 0 up to 255</w:t>
             </w:r>
           </w:p>
         </w:tc>
@@ -2761,9 +2832,11 @@
       <w:pPr>
         <w:pStyle w:val="Heading2"/>
       </w:pPr>
+      <w:proofErr w:type="spellStart"/>
       <w:r>
         <w:t>BIT_MATH.h</w:t>
       </w:r>
+      <w:proofErr w:type="spellEnd"/>
     </w:p>
     <w:p>
       <w:pPr>
@@ -2844,12 +2917,30 @@
         </w:rPr>
         <w:t xml:space="preserve"> (</w:t>
       </w:r>
+      <w:proofErr w:type="spellStart"/>
       <w:r>
         <w:rPr>
           <w:rFonts w:eastAsia="Arial"/>
           <w:lang w:val="en"/>
         </w:rPr>
-        <w:t>var,bitno) : this macro is used to set(set it to one) certain bit it takes the u8 variable which include desired bit and number of bit that we want to set.</w:t>
+        <w:t>var</w:t>
+      </w:r>
+      <w:proofErr w:type="gramStart"/>
+      <w:r>
+        <w:rPr>
+          <w:rFonts w:eastAsia="Arial"/>
+          <w:lang w:val="en"/>
+        </w:rPr>
+        <w:t>,bitno</w:t>
+      </w:r>
+      <w:proofErr w:type="spellEnd"/>
+      <w:proofErr w:type="gramEnd"/>
+      <w:r>
+        <w:rPr>
+          <w:rFonts w:eastAsia="Arial"/>
+          <w:lang w:val="en"/>
+        </w:rPr>
+        <w:t>) : this macro is used to set(set it to one) certain bit it takes the u8 variable which include desired bit and number of bit that we want to set.</w:t>
       </w:r>
     </w:p>
     <w:p>
@@ -2874,12 +2965,30 @@
         </w:rPr>
         <w:t>BIT (</w:t>
       </w:r>
+      <w:proofErr w:type="spellStart"/>
       <w:r>
         <w:rPr>
           <w:rFonts w:eastAsia="Arial"/>
           <w:lang w:val="en"/>
         </w:rPr>
-        <w:t>var,bitno)</w:t>
+        <w:t>var</w:t>
+      </w:r>
+      <w:proofErr w:type="gramStart"/>
+      <w:r>
+        <w:rPr>
+          <w:rFonts w:eastAsia="Arial"/>
+          <w:lang w:val="en"/>
+        </w:rPr>
+        <w:t>,bitno</w:t>
+      </w:r>
+      <w:proofErr w:type="spellEnd"/>
+      <w:proofErr w:type="gramEnd"/>
+      <w:r>
+        <w:rPr>
+          <w:rFonts w:eastAsia="Arial"/>
+          <w:lang w:val="en"/>
+        </w:rPr>
+        <w:t>)</w:t>
       </w:r>
       <w:r>
         <w:rPr>
@@ -3001,9 +3110,11 @@
             <w:tcW w:w="4014" w:type="dxa"/>
           </w:tcPr>
           <w:p>
+            <w:proofErr w:type="spellStart"/>
             <w:r>
               <w:t>DIO.c</w:t>
             </w:r>
+            <w:proofErr w:type="spellEnd"/>
           </w:p>
         </w:tc>
         <w:tc>
@@ -3023,9 +3134,11 @@
             <w:tcW w:w="4014" w:type="dxa"/>
           </w:tcPr>
           <w:p>
+            <w:proofErr w:type="spellStart"/>
             <w:r>
               <w:t>DIO.h</w:t>
             </w:r>
+            <w:proofErr w:type="spellEnd"/>
           </w:p>
         </w:tc>
         <w:tc>
@@ -3045,9 +3158,11 @@
             <w:tcW w:w="4014" w:type="dxa"/>
           </w:tcPr>
           <w:p>
+            <w:proofErr w:type="spellStart"/>
             <w:r>
               <w:t>DIO_cfg.c</w:t>
             </w:r>
+            <w:proofErr w:type="spellEnd"/>
           </w:p>
         </w:tc>
         <w:tc>
@@ -3056,16 +3171,31 @@
           </w:tcPr>
           <w:p>
             <w:r>
-              <w:t xml:space="preserve">This file contains the configurations of the component which describe the mode of each pin as it is DefaultModeInputWZIntrnalPullup=0or </w:t>
+              <w:t xml:space="preserve">This file contains the configurations of the component which describe the mode of each pin as it is </w:t>
+            </w:r>
+            <w:proofErr w:type="spellStart"/>
+            <w:r>
+              <w:t>DefaultModeInputWZIntrnalPullup</w:t>
+            </w:r>
+            <w:proofErr w:type="spellEnd"/>
+            <w:r>
+              <w:t xml:space="preserve">=0or </w:t>
             </w:r>
           </w:p>
           <w:p>
             <w:r>
               <w:tab/>
+            </w:r>
+            <w:proofErr w:type="spellStart"/>
+            <w:r>
               <w:t>InputWithExternalP</w:t>
             </w:r>
             <w:r>
-              <w:t>ullUp or</w:t>
+              <w:t>ullUp</w:t>
+            </w:r>
+            <w:proofErr w:type="spellEnd"/>
+            <w:r>
+              <w:t xml:space="preserve"> or</w:t>
             </w:r>
           </w:p>
           <w:p>
@@ -3082,9 +3212,11 @@
             <w:tcW w:w="4014" w:type="dxa"/>
           </w:tcPr>
           <w:p>
+            <w:proofErr w:type="spellStart"/>
             <w:r>
               <w:t>DIO_cfg.h</w:t>
             </w:r>
+            <w:proofErr w:type="spellEnd"/>
           </w:p>
         </w:tc>
         <w:tc>
@@ -3093,7 +3225,15 @@
           </w:tcPr>
           <w:p>
             <w:r>
-              <w:t>This file contains the configuration of components as each pin is a assigned to certain component or still ideal not used.</w:t>
+              <w:t xml:space="preserve">This file contains the configuration of components as each pin is </w:t>
+            </w:r>
+            <w:proofErr w:type="gramStart"/>
+            <w:r>
+              <w:t>a</w:t>
+            </w:r>
+            <w:proofErr w:type="gramEnd"/>
+            <w:r>
+              <w:t xml:space="preserve"> assigned to certain component or still ideal not used.</w:t>
             </w:r>
           </w:p>
         </w:tc>
@@ -3168,9 +3308,11 @@
                             <w:pPr>
                               <w:jc w:val="center"/>
                             </w:pPr>
+                            <w:proofErr w:type="spellStart"/>
                             <w:r>
                               <w:t>DIO_cfg.h</w:t>
                             </w:r>
+                            <w:proofErr w:type="spellEnd"/>
                           </w:p>
                         </w:txbxContent>
                       </wps:txbx>
@@ -3198,9 +3340,11 @@
                       <w:pPr>
                         <w:jc w:val="center"/>
                       </w:pPr>
+                      <w:proofErr w:type="spellStart"/>
                       <w:r>
                         <w:t>DIO_cfg.h</w:t>
                       </w:r>
+                      <w:proofErr w:type="spellEnd"/>
                     </w:p>
                   </w:txbxContent>
                 </v:textbox>
@@ -3263,9 +3407,11 @@
                             <w:pPr>
                               <w:jc w:val="center"/>
                             </w:pPr>
+                            <w:proofErr w:type="spellStart"/>
                             <w:r>
                               <w:t>DIO.h</w:t>
                             </w:r>
+                            <w:proofErr w:type="spellEnd"/>
                           </w:p>
                         </w:txbxContent>
                       </wps:txbx>
@@ -3296,9 +3442,11 @@
                       <w:pPr>
                         <w:jc w:val="center"/>
                       </w:pPr>
+                      <w:proofErr w:type="spellStart"/>
                       <w:r>
                         <w:t>DIO.h</w:t>
                       </w:r>
+                      <w:proofErr w:type="spellEnd"/>
                     </w:p>
                   </w:txbxContent>
                 </v:textbox>
@@ -3594,9 +3742,11 @@
                             <w:pPr>
                               <w:jc w:val="center"/>
                             </w:pPr>
+                            <w:proofErr w:type="spellStart"/>
                             <w:r>
                               <w:t>DIO.c</w:t>
                             </w:r>
+                            <w:proofErr w:type="spellEnd"/>
                           </w:p>
                         </w:txbxContent>
                       </wps:txbx>
@@ -3627,9 +3777,11 @@
                       <w:pPr>
                         <w:jc w:val="center"/>
                       </w:pPr>
+                      <w:proofErr w:type="spellStart"/>
                       <w:r>
                         <w:t>DIO.c</w:t>
                       </w:r>
+                      <w:proofErr w:type="spellEnd"/>
                     </w:p>
                   </w:txbxContent>
                 </v:textbox>
@@ -3693,9 +3845,11 @@
                             <w:pPr>
                               <w:jc w:val="center"/>
                             </w:pPr>
+                            <w:proofErr w:type="spellStart"/>
                             <w:r>
                               <w:t>DIO_cfg.c</w:t>
                             </w:r>
+                            <w:proofErr w:type="spellEnd"/>
                           </w:p>
                         </w:txbxContent>
                       </wps:txbx>
@@ -3723,9 +3877,11 @@
                       <w:pPr>
                         <w:jc w:val="center"/>
                       </w:pPr>
+                      <w:proofErr w:type="spellStart"/>
                       <w:r>
                         <w:t>DIO_cfg.c</w:t>
                       </w:r>
+                      <w:proofErr w:type="spellEnd"/>
                     </w:p>
                   </w:txbxContent>
                 </v:textbox>
@@ -4014,9 +4170,11 @@
                             <w:pPr>
                               <w:jc w:val="center"/>
                             </w:pPr>
+                            <w:proofErr w:type="spellStart"/>
                             <w:r>
                               <w:t>BIT_MATH.h</w:t>
                             </w:r>
+                            <w:proofErr w:type="spellEnd"/>
                           </w:p>
                         </w:txbxContent>
                       </wps:txbx>
@@ -4047,9 +4205,11 @@
                       <w:pPr>
                         <w:jc w:val="center"/>
                       </w:pPr>
+                      <w:proofErr w:type="spellStart"/>
                       <w:r>
                         <w:t>BIT_MATH.h</w:t>
                       </w:r>
+                      <w:proofErr w:type="spellEnd"/>
                     </w:p>
                   </w:txbxContent>
                 </v:textbox>
@@ -4111,9 +4271,11 @@
                             <w:pPr>
                               <w:jc w:val="center"/>
                             </w:pPr>
+                            <w:proofErr w:type="spellStart"/>
                             <w:r>
                               <w:t>STD_TYPES.h</w:t>
                             </w:r>
+                            <w:proofErr w:type="spellEnd"/>
                           </w:p>
                         </w:txbxContent>
                       </wps:txbx>
@@ -4144,9 +4306,11 @@
                       <w:pPr>
                         <w:jc w:val="center"/>
                       </w:pPr>
+                      <w:proofErr w:type="spellStart"/>
                       <w:r>
                         <w:t>STD_TYPES.h</w:t>
                       </w:r>
+                      <w:proofErr w:type="spellEnd"/>
                     </w:p>
                   </w:txbxContent>
                 </v:textbox>
@@ -4192,8 +4356,13 @@
             <w:tcW w:w="3564" w:type="dxa"/>
           </w:tcPr>
           <w:p>
-            <w:r>
-              <w:t>Req ID</w:t>
+            <w:proofErr w:type="spellStart"/>
+            <w:r>
+              <w:t>Req</w:t>
+            </w:r>
+            <w:proofErr w:type="spellEnd"/>
+            <w:r>
+              <w:t xml:space="preserve"> ID</w:t>
             </w:r>
           </w:p>
         </w:tc>
@@ -4233,6 +4402,9 @@
           </w:tcPr>
           <w:p>
             <w:pPr>
+              <w:tabs>
+                <w:tab w:val="left" w:pos="1650"/>
+              </w:tabs>
               <w:rPr>
                 <w:color w:val="9CC2E5" w:themeColor="accent1" w:themeTint="99"/>
               </w:rPr>
@@ -4241,7 +4413,13 @@
               <w:rPr>
                 <w:color w:val="9CC2E5" w:themeColor="accent1" w:themeTint="99"/>
               </w:rPr>
-              <w:t>HLD_004</w:t>
+              <w:t>HLD_00</w:t>
+            </w:r>
+            <w:r>
+              <w:rPr>
+                <w:color w:val="9CC2E5" w:themeColor="accent1" w:themeTint="99"/>
+              </w:rPr>
+              <w:t>1</w:t>
             </w:r>
           </w:p>
         </w:tc>
@@ -4267,12 +4445,14 @@
                 <w:color w:val="9CC2E5" w:themeColor="accent1" w:themeTint="99"/>
               </w:rPr>
             </w:pPr>
+            <w:proofErr w:type="spellStart"/>
             <w:r>
               <w:rPr>
                 <w:color w:val="9CC2E5" w:themeColor="accent1" w:themeTint="99"/>
               </w:rPr>
               <w:t>DIO_PinName_T</w:t>
             </w:r>
+            <w:proofErr w:type="spellEnd"/>
           </w:p>
         </w:tc>
       </w:tr>
@@ -4381,8 +4561,13 @@
             <w:tcW w:w="3564" w:type="dxa"/>
           </w:tcPr>
           <w:p>
-            <w:r>
-              <w:t>Req ID</w:t>
+            <w:proofErr w:type="spellStart"/>
+            <w:r>
+              <w:t>Req</w:t>
+            </w:r>
+            <w:proofErr w:type="spellEnd"/>
+            <w:r>
+              <w:t xml:space="preserve"> ID</w:t>
             </w:r>
           </w:p>
         </w:tc>
@@ -4430,7 +4615,13 @@
               <w:rPr>
                 <w:color w:val="9CC2E5" w:themeColor="accent1" w:themeTint="99"/>
               </w:rPr>
-              <w:t>HLD_004</w:t>
+              <w:t>HLD_00</w:t>
+            </w:r>
+            <w:r>
+              <w:rPr>
+                <w:color w:val="9CC2E5" w:themeColor="accent1" w:themeTint="99"/>
+              </w:rPr>
+              <w:t>1</w:t>
             </w:r>
           </w:p>
         </w:tc>
@@ -4456,12 +4647,14 @@
                 <w:color w:val="9CC2E5" w:themeColor="accent1" w:themeTint="99"/>
               </w:rPr>
             </w:pPr>
+            <w:proofErr w:type="spellStart"/>
             <w:r>
               <w:rPr>
                 <w:color w:val="9CC2E5" w:themeColor="accent1" w:themeTint="99"/>
               </w:rPr>
               <w:t>DIO_Mode_t</w:t>
             </w:r>
+            <w:proofErr w:type="spellEnd"/>
           </w:p>
         </w:tc>
       </w:tr>
@@ -4558,13 +4751,24 @@
       </w:pPr>
       <w:bookmarkStart w:id="12" w:name="_Toc511569510"/>
       <w:r>
-        <w:t xml:space="preserve">Symbol Define  </w:t>
+        <w:t xml:space="preserve">Symbol </w:t>
+      </w:r>
+      <w:proofErr w:type="gramStart"/>
+      <w:r>
+        <w:t xml:space="preserve">Define  </w:t>
       </w:r>
       <w:r>
         <w:rPr>
           <w:color w:val="9CC2E5" w:themeColor="accent1" w:themeTint="99"/>
         </w:rPr>
-        <w:t>&lt;#define&gt;</w:t>
+        <w:t>&lt;</w:t>
+      </w:r>
+      <w:proofErr w:type="gramEnd"/>
+      <w:r>
+        <w:rPr>
+          <w:color w:val="9CC2E5" w:themeColor="accent1" w:themeTint="99"/>
+        </w:rPr>
+        <w:t>#define&gt;</w:t>
       </w:r>
       <w:bookmarkEnd w:id="12"/>
     </w:p>
@@ -4585,8 +4789,13 @@
             <w:tcW w:w="3473" w:type="dxa"/>
           </w:tcPr>
           <w:p>
-            <w:r>
-              <w:t>Req ID</w:t>
+            <w:proofErr w:type="spellStart"/>
+            <w:r>
+              <w:t>Req</w:t>
+            </w:r>
+            <w:proofErr w:type="spellEnd"/>
+            <w:r>
+              <w:t xml:space="preserve"> ID</w:t>
             </w:r>
           </w:p>
         </w:tc>
@@ -4634,7 +4843,13 @@
               <w:rPr>
                 <w:color w:val="9CC2E5" w:themeColor="accent1" w:themeTint="99"/>
               </w:rPr>
-              <w:t>HLD_004</w:t>
+              <w:t>HLD_00</w:t>
+            </w:r>
+            <w:r>
+              <w:rPr>
+                <w:color w:val="9CC2E5" w:themeColor="accent1" w:themeTint="99"/>
+              </w:rPr>
+              <w:t>1</w:t>
             </w:r>
           </w:p>
         </w:tc>
@@ -4661,6 +4876,9 @@
               </w:rPr>
             </w:pPr>
             <w:r>
+              <w:rPr>
+                <w:color w:val="9CC2E5" w:themeColor="accent1" w:themeTint="99"/>
+              </w:rPr>
               <w:t>DDRA</w:t>
             </w:r>
           </w:p>
@@ -4788,8 +5006,13 @@
             <w:tcW w:w="3473" w:type="dxa"/>
           </w:tcPr>
           <w:p>
-            <w:r>
-              <w:t>Req ID</w:t>
+            <w:proofErr w:type="spellStart"/>
+            <w:r>
+              <w:t>Req</w:t>
+            </w:r>
+            <w:proofErr w:type="spellEnd"/>
+            <w:r>
+              <w:t xml:space="preserve"> ID</w:t>
             </w:r>
           </w:p>
         </w:tc>
@@ -4843,7 +5066,13 @@
               <w:rPr>
                 <w:color w:val="9CC2E5" w:themeColor="accent1" w:themeTint="99"/>
               </w:rPr>
-              <w:t>HLD_004</w:t>
+              <w:t>HLD_00</w:t>
+            </w:r>
+            <w:r>
+              <w:rPr>
+                <w:color w:val="9CC2E5" w:themeColor="accent1" w:themeTint="99"/>
+              </w:rPr>
+              <w:t>1</w:t>
             </w:r>
           </w:p>
         </w:tc>
@@ -4870,7 +5099,13 @@
               </w:rPr>
             </w:pPr>
             <w:r>
-              <w:t xml:space="preserve"> DDRB</w:t>
+              <w:t xml:space="preserve"> </w:t>
+            </w:r>
+            <w:r>
+              <w:rPr>
+                <w:color w:val="9CC2E5" w:themeColor="accent1" w:themeTint="99"/>
+              </w:rPr>
+              <w:t>DDRB</w:t>
             </w:r>
           </w:p>
         </w:tc>
@@ -4991,8 +5226,13 @@
             <w:tcW w:w="3473" w:type="dxa"/>
           </w:tcPr>
           <w:p>
-            <w:r>
-              <w:t>Req ID</w:t>
+            <w:proofErr w:type="spellStart"/>
+            <w:r>
+              <w:t>Req</w:t>
+            </w:r>
+            <w:proofErr w:type="spellEnd"/>
+            <w:r>
+              <w:t xml:space="preserve"> ID</w:t>
             </w:r>
           </w:p>
         </w:tc>
@@ -5046,7 +5286,13 @@
               <w:rPr>
                 <w:color w:val="9CC2E5" w:themeColor="accent1" w:themeTint="99"/>
               </w:rPr>
-              <w:t>HLD_004</w:t>
+              <w:t>HLD_00</w:t>
+            </w:r>
+            <w:r>
+              <w:rPr>
+                <w:color w:val="9CC2E5" w:themeColor="accent1" w:themeTint="99"/>
+              </w:rPr>
+              <w:t>1</w:t>
             </w:r>
           </w:p>
         </w:tc>
@@ -5073,6 +5319,9 @@
               </w:rPr>
             </w:pPr>
             <w:r>
+              <w:rPr>
+                <w:color w:val="9CC2E5" w:themeColor="accent1" w:themeTint="99"/>
+              </w:rPr>
               <w:t>DDRC</w:t>
             </w:r>
           </w:p>
@@ -5194,8 +5443,13 @@
             <w:tcW w:w="3473" w:type="dxa"/>
           </w:tcPr>
           <w:p>
-            <w:r>
-              <w:t>Req ID</w:t>
+            <w:proofErr w:type="spellStart"/>
+            <w:r>
+              <w:t>Req</w:t>
+            </w:r>
+            <w:proofErr w:type="spellEnd"/>
+            <w:r>
+              <w:t xml:space="preserve"> ID</w:t>
             </w:r>
           </w:p>
         </w:tc>
@@ -5249,7 +5503,13 @@
               <w:rPr>
                 <w:color w:val="9CC2E5" w:themeColor="accent1" w:themeTint="99"/>
               </w:rPr>
-              <w:t>HLD_004</w:t>
+              <w:t>HLD_00</w:t>
+            </w:r>
+            <w:r>
+              <w:rPr>
+                <w:color w:val="9CC2E5" w:themeColor="accent1" w:themeTint="99"/>
+              </w:rPr>
+              <w:t>1</w:t>
             </w:r>
           </w:p>
         </w:tc>
@@ -5276,9 +5536,15 @@
               </w:rPr>
             </w:pPr>
             <w:r>
+              <w:rPr>
+                <w:color w:val="9CC2E5" w:themeColor="accent1" w:themeTint="99"/>
+              </w:rPr>
               <w:t>PORT</w:t>
             </w:r>
             <w:r>
+              <w:rPr>
+                <w:color w:val="9CC2E5" w:themeColor="accent1" w:themeTint="99"/>
+              </w:rPr>
               <w:t>A</w:t>
             </w:r>
           </w:p>
@@ -5388,8 +5654,13 @@
             <w:tcW w:w="3473" w:type="dxa"/>
           </w:tcPr>
           <w:p>
-            <w:r>
-              <w:t>Req ID</w:t>
+            <w:proofErr w:type="spellStart"/>
+            <w:r>
+              <w:t>Req</w:t>
+            </w:r>
+            <w:proofErr w:type="spellEnd"/>
+            <w:r>
+              <w:t xml:space="preserve"> ID</w:t>
             </w:r>
           </w:p>
         </w:tc>
@@ -5443,7 +5714,13 @@
               <w:rPr>
                 <w:color w:val="9CC2E5" w:themeColor="accent1" w:themeTint="99"/>
               </w:rPr>
-              <w:t>HLD_004</w:t>
+              <w:t>HLD_00</w:t>
+            </w:r>
+            <w:r>
+              <w:rPr>
+                <w:color w:val="9CC2E5" w:themeColor="accent1" w:themeTint="99"/>
+              </w:rPr>
+              <w:t>1</w:t>
             </w:r>
           </w:p>
         </w:tc>
@@ -5470,6 +5747,9 @@
               </w:rPr>
             </w:pPr>
             <w:r>
+              <w:rPr>
+                <w:color w:val="9CC2E5" w:themeColor="accent1" w:themeTint="99"/>
+              </w:rPr>
               <w:t>PORTB</w:t>
             </w:r>
           </w:p>
@@ -5579,8 +5859,13 @@
             <w:tcW w:w="3473" w:type="dxa"/>
           </w:tcPr>
           <w:p>
-            <w:r>
-              <w:t>Req ID</w:t>
+            <w:proofErr w:type="spellStart"/>
+            <w:r>
+              <w:t>Req</w:t>
+            </w:r>
+            <w:proofErr w:type="spellEnd"/>
+            <w:r>
+              <w:t xml:space="preserve"> ID</w:t>
             </w:r>
           </w:p>
         </w:tc>
@@ -5634,7 +5919,13 @@
               <w:rPr>
                 <w:color w:val="9CC2E5" w:themeColor="accent1" w:themeTint="99"/>
               </w:rPr>
-              <w:t>HLD_004</w:t>
+              <w:t>HLD_00</w:t>
+            </w:r>
+            <w:r>
+              <w:rPr>
+                <w:color w:val="9CC2E5" w:themeColor="accent1" w:themeTint="99"/>
+              </w:rPr>
+              <w:t>1</w:t>
             </w:r>
           </w:p>
         </w:tc>
@@ -5661,6 +5952,9 @@
               </w:rPr>
             </w:pPr>
             <w:r>
+              <w:rPr>
+                <w:color w:val="9CC2E5" w:themeColor="accent1" w:themeTint="99"/>
+              </w:rPr>
               <w:t>PORTC</w:t>
             </w:r>
           </w:p>
@@ -5772,9 +6066,14 @@
             <w:tcW w:w="3473" w:type="dxa"/>
           </w:tcPr>
           <w:p>
+            <w:proofErr w:type="spellStart"/>
             <w:r>
               <w:lastRenderedPageBreak/>
-              <w:t>Req ID</w:t>
+              <w:t>Req</w:t>
+            </w:r>
+            <w:proofErr w:type="spellEnd"/>
+            <w:r>
+              <w:t xml:space="preserve"> ID</w:t>
             </w:r>
           </w:p>
         </w:tc>
@@ -5828,7 +6127,13 @@
               <w:rPr>
                 <w:color w:val="9CC2E5" w:themeColor="accent1" w:themeTint="99"/>
               </w:rPr>
-              <w:t>HLD_004</w:t>
+              <w:t>HLD_00</w:t>
+            </w:r>
+            <w:r>
+              <w:rPr>
+                <w:color w:val="9CC2E5" w:themeColor="accent1" w:themeTint="99"/>
+              </w:rPr>
+              <w:t>1</w:t>
             </w:r>
           </w:p>
         </w:tc>
@@ -5855,9 +6160,15 @@
               </w:rPr>
             </w:pPr>
             <w:r>
+              <w:rPr>
+                <w:color w:val="9CC2E5" w:themeColor="accent1" w:themeTint="99"/>
+              </w:rPr>
               <w:t>PIN</w:t>
             </w:r>
             <w:r>
+              <w:rPr>
+                <w:color w:val="9CC2E5" w:themeColor="accent1" w:themeTint="99"/>
+              </w:rPr>
               <w:t>A</w:t>
             </w:r>
           </w:p>
@@ -5913,7 +6224,7 @@
               <w:rPr>
                 <w:color w:val="9CC2E5" w:themeColor="accent1" w:themeTint="99"/>
               </w:rPr>
-              <w:t>0-2555</w:t>
+              <w:t>0-255</w:t>
             </w:r>
           </w:p>
         </w:tc>
@@ -5939,6 +6250,12 @@
                 <w:color w:val="9CC2E5" w:themeColor="accent1" w:themeTint="99"/>
               </w:rPr>
             </w:pPr>
+            <w:r>
+              <w:rPr>
+                <w:color w:val="9CC2E5" w:themeColor="accent1" w:themeTint="99"/>
+              </w:rPr>
+              <w:t>Used to get data from controller PORTA pins</w:t>
+            </w:r>
           </w:p>
         </w:tc>
       </w:tr>
@@ -5961,8 +6278,13 @@
             <w:tcW w:w="3473" w:type="dxa"/>
           </w:tcPr>
           <w:p>
-            <w:r>
-              <w:t>Req ID</w:t>
+            <w:proofErr w:type="spellStart"/>
+            <w:r>
+              <w:t>Req</w:t>
+            </w:r>
+            <w:proofErr w:type="spellEnd"/>
+            <w:r>
+              <w:t xml:space="preserve"> ID</w:t>
             </w:r>
           </w:p>
         </w:tc>
@@ -6016,7 +6338,13 @@
               <w:rPr>
                 <w:color w:val="9CC2E5" w:themeColor="accent1" w:themeTint="99"/>
               </w:rPr>
-              <w:t>HLD_004</w:t>
+              <w:t>HLD_00</w:t>
+            </w:r>
+            <w:r>
+              <w:rPr>
+                <w:color w:val="9CC2E5" w:themeColor="accent1" w:themeTint="99"/>
+              </w:rPr>
+              <w:t>1</w:t>
             </w:r>
           </w:p>
         </w:tc>
@@ -6043,6 +6371,9 @@
               </w:rPr>
             </w:pPr>
             <w:r>
+              <w:rPr>
+                <w:color w:val="9CC2E5" w:themeColor="accent1" w:themeTint="99"/>
+              </w:rPr>
               <w:t>PINB</w:t>
             </w:r>
           </w:p>
@@ -6098,7 +6429,13 @@
               <w:rPr>
                 <w:color w:val="9CC2E5" w:themeColor="accent1" w:themeTint="99"/>
               </w:rPr>
-              <w:t>0-2555</w:t>
+              <w:t>0-25</w:t>
+            </w:r>
+            <w:r>
+              <w:rPr>
+                <w:color w:val="9CC2E5" w:themeColor="accent1" w:themeTint="99"/>
+              </w:rPr>
+              <w:t>5</w:t>
             </w:r>
           </w:p>
         </w:tc>
@@ -6127,6 +6464,12 @@
                 <w:color w:val="9CC2E5" w:themeColor="accent1" w:themeTint="99"/>
               </w:rPr>
             </w:pPr>
+            <w:r>
+              <w:rPr>
+                <w:color w:val="9CC2E5" w:themeColor="accent1" w:themeTint="99"/>
+              </w:rPr>
+              <w:t>Used to get data from controller PORTB pins</w:t>
+            </w:r>
           </w:p>
         </w:tc>
       </w:tr>
@@ -6149,8 +6492,13 @@
             <w:tcW w:w="3473" w:type="dxa"/>
           </w:tcPr>
           <w:p>
-            <w:r>
-              <w:t>Req ID</w:t>
+            <w:proofErr w:type="spellStart"/>
+            <w:r>
+              <w:t>Req</w:t>
+            </w:r>
+            <w:proofErr w:type="spellEnd"/>
+            <w:r>
+              <w:t xml:space="preserve"> ID</w:t>
             </w:r>
           </w:p>
         </w:tc>
@@ -6204,7 +6552,13 @@
               <w:rPr>
                 <w:color w:val="9CC2E5" w:themeColor="accent1" w:themeTint="99"/>
               </w:rPr>
-              <w:t>HLD_004</w:t>
+              <w:t>HLD_00</w:t>
+            </w:r>
+            <w:r>
+              <w:rPr>
+                <w:color w:val="9CC2E5" w:themeColor="accent1" w:themeTint="99"/>
+              </w:rPr>
+              <w:t>1</w:t>
             </w:r>
           </w:p>
         </w:tc>
@@ -6231,6 +6585,9 @@
               </w:rPr>
             </w:pPr>
             <w:r>
+              <w:rPr>
+                <w:color w:val="9CC2E5" w:themeColor="accent1" w:themeTint="99"/>
+              </w:rPr>
               <w:t>PINC</w:t>
             </w:r>
           </w:p>
@@ -6286,7 +6643,13 @@
               <w:rPr>
                 <w:color w:val="9CC2E5" w:themeColor="accent1" w:themeTint="99"/>
               </w:rPr>
-              <w:t>0-2555</w:t>
+              <w:t>0-2</w:t>
+            </w:r>
+            <w:r>
+              <w:rPr>
+                <w:color w:val="9CC2E5" w:themeColor="accent1" w:themeTint="99"/>
+              </w:rPr>
+              <w:t>55</w:t>
             </w:r>
           </w:p>
         </w:tc>
@@ -6312,6 +6675,12 @@
                 <w:color w:val="9CC2E5" w:themeColor="accent1" w:themeTint="99"/>
               </w:rPr>
             </w:pPr>
+            <w:r>
+              <w:rPr>
+                <w:color w:val="9CC2E5" w:themeColor="accent1" w:themeTint="99"/>
+              </w:rPr>
+              <w:t>Used to get data from controller PORTC pins</w:t>
+            </w:r>
           </w:p>
         </w:tc>
       </w:tr>
@@ -6322,10 +6691,12 @@
         <w:pStyle w:val="Heading2"/>
       </w:pPr>
       <w:bookmarkStart w:id="13" w:name="_Toc511569511"/>
+      <w:proofErr w:type="spellStart"/>
       <w:r>
         <w:t>Const</w:t>
       </w:r>
       <w:bookmarkEnd w:id="13"/>
+      <w:proofErr w:type="spellEnd"/>
     </w:p>
     <w:tbl>
       <w:tblPr>
@@ -6344,8 +6715,13 @@
             <w:tcW w:w="3564" w:type="dxa"/>
           </w:tcPr>
           <w:p>
-            <w:r>
-              <w:t>Req ID</w:t>
+            <w:proofErr w:type="spellStart"/>
+            <w:r>
+              <w:t>Req</w:t>
+            </w:r>
+            <w:proofErr w:type="spellEnd"/>
+            <w:r>
+              <w:t xml:space="preserve"> ID</w:t>
             </w:r>
           </w:p>
         </w:tc>
@@ -6399,7 +6775,13 @@
               <w:rPr>
                 <w:color w:val="9CC2E5" w:themeColor="accent1" w:themeTint="99"/>
               </w:rPr>
-              <w:t>HLD_004</w:t>
+              <w:t>HLD_00</w:t>
+            </w:r>
+            <w:r>
+              <w:rPr>
+                <w:color w:val="9CC2E5" w:themeColor="accent1" w:themeTint="99"/>
+              </w:rPr>
+              <w:t>1</w:t>
             </w:r>
           </w:p>
         </w:tc>
@@ -6425,12 +6807,42 @@
                 <w:color w:val="9CC2E5" w:themeColor="accent1" w:themeTint="99"/>
               </w:rPr>
             </w:pPr>
-            <w:r>
-              <w:rPr>
-                <w:color w:val="9CC2E5" w:themeColor="accent1" w:themeTint="99"/>
-              </w:rPr>
-              <w:t>const DIO_Mode_t DIO_Mode</w:t>
-            </w:r>
+            <w:proofErr w:type="spellStart"/>
+            <w:r>
+              <w:rPr>
+                <w:color w:val="9CC2E5" w:themeColor="accent1" w:themeTint="99"/>
+              </w:rPr>
+              <w:t>const</w:t>
+            </w:r>
+            <w:proofErr w:type="spellEnd"/>
+            <w:r>
+              <w:rPr>
+                <w:color w:val="9CC2E5" w:themeColor="accent1" w:themeTint="99"/>
+              </w:rPr>
+              <w:t xml:space="preserve"> </w:t>
+            </w:r>
+            <w:proofErr w:type="spellStart"/>
+            <w:r>
+              <w:rPr>
+                <w:color w:val="9CC2E5" w:themeColor="accent1" w:themeTint="99"/>
+              </w:rPr>
+              <w:t>DIO_Mode_t</w:t>
+            </w:r>
+            <w:proofErr w:type="spellEnd"/>
+            <w:r>
+              <w:rPr>
+                <w:color w:val="9CC2E5" w:themeColor="accent1" w:themeTint="99"/>
+              </w:rPr>
+              <w:t xml:space="preserve"> </w:t>
+            </w:r>
+            <w:proofErr w:type="spellStart"/>
+            <w:r>
+              <w:rPr>
+                <w:color w:val="9CC2E5" w:themeColor="accent1" w:themeTint="99"/>
+              </w:rPr>
+              <w:t>DIO_Mode</w:t>
+            </w:r>
+            <w:proofErr w:type="spellEnd"/>
           </w:p>
         </w:tc>
       </w:tr>
@@ -6521,6 +6933,18 @@
                 <w:color w:val="9CC2E5" w:themeColor="accent1" w:themeTint="99"/>
               </w:rPr>
               <w:t>This structure</w:t>
+            </w:r>
+            <w:r>
+              <w:rPr>
+                <w:color w:val="9CC2E5" w:themeColor="accent1" w:themeTint="99"/>
+              </w:rPr>
+              <w:t xml:space="preserve"> to assign the mode of each pin</w:t>
+            </w:r>
+            <w:r>
+              <w:rPr>
+                <w:color w:val="9CC2E5" w:themeColor="accent1" w:themeTint="99"/>
+              </w:rPr>
+              <w:t>.</w:t>
             </w:r>
           </w:p>
         </w:tc>
@@ -6528,12 +6952,30 @@
     </w:tbl>
     <w:p/>
     <w:p/>
+    <w:p/>
+    <w:p/>
+    <w:p/>
+    <w:p/>
+    <w:p/>
+    <w:p/>
+    <w:p/>
+    <w:p/>
+    <w:p/>
+    <w:p/>
+    <w:p/>
+    <w:p/>
+    <w:p/>
+    <w:p/>
+    <w:p/>
+    <w:p/>
+    <w:p/>
     <w:p>
       <w:pPr>
         <w:pStyle w:val="Heading2"/>
       </w:pPr>
       <w:bookmarkStart w:id="14" w:name="_Toc511569512"/>
       <w:r>
+        <w:lastRenderedPageBreak/>
         <w:t>Interface (Services)</w:t>
       </w:r>
       <w:bookmarkEnd w:id="14"/>
@@ -6557,16 +6999,13 @@
             <w:tcW w:w="3494" w:type="dxa"/>
           </w:tcPr>
           <w:p>
-            <w:pPr>
-              <w:rPr>
-                <w:u w:val="single"/>
-              </w:rPr>
-            </w:pPr>
-            <w:r>
-              <w:rPr>
-                <w:u w:val="single"/>
-              </w:rPr>
-              <w:t>Req ID</w:t>
+            <w:proofErr w:type="spellStart"/>
+            <w:r>
+              <w:t>Req</w:t>
+            </w:r>
+            <w:proofErr w:type="spellEnd"/>
+            <w:r>
+              <w:t xml:space="preserve"> ID</w:t>
             </w:r>
           </w:p>
         </w:tc>
@@ -6605,15 +7044,7 @@
             <w:tcW w:w="3494" w:type="dxa"/>
           </w:tcPr>
           <w:p>
-            <w:pPr>
-              <w:rPr>
-                <w:u w:val="single"/>
-              </w:rPr>
-            </w:pPr>
-            <w:r>
-              <w:rPr>
-                <w:u w:val="single"/>
-              </w:rPr>
+            <w:r>
               <w:t>Covers</w:t>
             </w:r>
           </w:p>
@@ -6635,7 +7066,14 @@
                 <w:color w:val="9CC2E5" w:themeColor="accent1" w:themeTint="99"/>
                 <w:u w:val="single"/>
               </w:rPr>
-              <w:t>HLD_004</w:t>
+              <w:t>HLD_00</w:t>
+            </w:r>
+            <w:r>
+              <w:rPr>
+                <w:color w:val="9CC2E5" w:themeColor="accent1" w:themeTint="99"/>
+                <w:u w:val="single"/>
+              </w:rPr>
+              <w:t>1</w:t>
             </w:r>
           </w:p>
         </w:tc>
@@ -6646,17 +7084,14 @@
             <w:tcW w:w="3494" w:type="dxa"/>
           </w:tcPr>
           <w:p>
-            <w:pPr>
-              <w:rPr>
-                <w:u w:val="single"/>
-              </w:rPr>
-            </w:pPr>
-            <w:r>
-              <w:rPr>
-                <w:u w:val="single"/>
-              </w:rPr>
-              <w:t>Name/protoTypes</w:t>
-            </w:r>
+            <w:r>
+              <w:t>Name/</w:t>
+            </w:r>
+            <w:proofErr w:type="spellStart"/>
+            <w:r>
+              <w:t>protoTypes</w:t>
+            </w:r>
+            <w:proofErr w:type="spellEnd"/>
           </w:p>
         </w:tc>
         <w:tc>
@@ -6676,7 +7111,23 @@
                 <w:color w:val="9CC2E5" w:themeColor="accent1" w:themeTint="99"/>
                 <w:u w:val="single"/>
               </w:rPr>
-              <w:t>void DIO_Int(void)</w:t>
+              <w:t xml:space="preserve">void </w:t>
+            </w:r>
+            <w:proofErr w:type="spellStart"/>
+            <w:r>
+              <w:rPr>
+                <w:color w:val="9CC2E5" w:themeColor="accent1" w:themeTint="99"/>
+                <w:u w:val="single"/>
+              </w:rPr>
+              <w:t>DIO_Int</w:t>
+            </w:r>
+            <w:proofErr w:type="spellEnd"/>
+            <w:r>
+              <w:rPr>
+                <w:color w:val="9CC2E5" w:themeColor="accent1" w:themeTint="99"/>
+                <w:u w:val="single"/>
+              </w:rPr>
+              <w:t>(void)</w:t>
             </w:r>
           </w:p>
         </w:tc>
@@ -6687,15 +7138,7 @@
             <w:tcW w:w="3494" w:type="dxa"/>
           </w:tcPr>
           <w:p>
-            <w:pPr>
-              <w:rPr>
-                <w:u w:val="single"/>
-              </w:rPr>
-            </w:pPr>
-            <w:r>
-              <w:rPr>
-                <w:u w:val="single"/>
-              </w:rPr>
+            <w:r>
               <w:t>Service ID</w:t>
             </w:r>
           </w:p>
@@ -6727,15 +7170,7 @@
             <w:tcW w:w="3494" w:type="dxa"/>
           </w:tcPr>
           <w:p>
-            <w:pPr>
-              <w:rPr>
-                <w:u w:val="single"/>
-              </w:rPr>
-            </w:pPr>
-            <w:r>
-              <w:rPr>
-                <w:u w:val="single"/>
-              </w:rPr>
+            <w:r>
               <w:t xml:space="preserve">Re-entrant / Non re- entrant </w:t>
             </w:r>
           </w:p>
@@ -6757,8 +7192,17 @@
                 <w:color w:val="9CC2E5" w:themeColor="accent1" w:themeTint="99"/>
                 <w:u w:val="single"/>
               </w:rPr>
-              <w:t>Non re_entrant</w:t>
-            </w:r>
+              <w:t xml:space="preserve">Non </w:t>
+            </w:r>
+            <w:proofErr w:type="spellStart"/>
+            <w:r>
+              <w:rPr>
+                <w:color w:val="9CC2E5" w:themeColor="accent1" w:themeTint="99"/>
+                <w:u w:val="single"/>
+              </w:rPr>
+              <w:t>re_entrant</w:t>
+            </w:r>
+            <w:proofErr w:type="spellEnd"/>
           </w:p>
         </w:tc>
       </w:tr>
@@ -6768,15 +7212,7 @@
             <w:tcW w:w="3494" w:type="dxa"/>
           </w:tcPr>
           <w:p>
-            <w:pPr>
-              <w:rPr>
-                <w:u w:val="single"/>
-              </w:rPr>
-            </w:pPr>
-            <w:r>
-              <w:rPr>
-                <w:u w:val="single"/>
-              </w:rPr>
+            <w:r>
               <w:t xml:space="preserve">Synchronous/Asynchronous </w:t>
             </w:r>
           </w:p>
@@ -6816,15 +7252,7 @@
             <w:gridSpan w:val="2"/>
           </w:tcPr>
           <w:p>
-            <w:pPr>
-              <w:rPr>
-                <w:u w:val="single"/>
-              </w:rPr>
-            </w:pPr>
-            <w:r>
-              <w:rPr>
-                <w:u w:val="single"/>
-              </w:rPr>
+            <w:r>
               <w:t>Return Value</w:t>
             </w:r>
           </w:p>
@@ -6879,15 +7307,7 @@
             <w:gridSpan w:val="2"/>
           </w:tcPr>
           <w:p>
-            <w:pPr>
-              <w:rPr>
-                <w:u w:val="single"/>
-              </w:rPr>
-            </w:pPr>
-            <w:r>
-              <w:rPr>
-                <w:u w:val="single"/>
-              </w:rPr>
+            <w:r>
               <w:t>Input parameter</w:t>
             </w:r>
           </w:p>
@@ -6942,15 +7362,7 @@
             <w:gridSpan w:val="2"/>
           </w:tcPr>
           <w:p>
-            <w:pPr>
-              <w:rPr>
-                <w:u w:val="single"/>
-              </w:rPr>
-            </w:pPr>
-            <w:r>
-              <w:rPr>
-                <w:u w:val="single"/>
-              </w:rPr>
+            <w:r>
               <w:t>Output parameter</w:t>
             </w:r>
           </w:p>
@@ -7005,15 +7417,7 @@
             <w:gridSpan w:val="2"/>
           </w:tcPr>
           <w:p>
-            <w:pPr>
-              <w:rPr>
-                <w:u w:val="single"/>
-              </w:rPr>
-            </w:pPr>
-            <w:r>
-              <w:rPr>
-                <w:u w:val="single"/>
-              </w:rPr>
+            <w:r>
               <w:t>Input /Output Parameter</w:t>
             </w:r>
           </w:p>
@@ -7056,9 +7460,6 @@
         </w:tc>
       </w:tr>
     </w:tbl>
-    <w:p/>
-    <w:p/>
-    <w:p/>
     <w:p/>
     <w:p/>
     <w:tbl>
@@ -7069,10 +7470,10 @@
         <w:tblLook w:val="04A0" w:firstRow="1" w:lastRow="0" w:firstColumn="1" w:lastColumn="0" w:noHBand="0" w:noVBand="1"/>
       </w:tblPr>
       <w:tblGrid>
-        <w:gridCol w:w="3449"/>
+        <w:gridCol w:w="3381"/>
         <w:gridCol w:w="6"/>
-        <w:gridCol w:w="1077"/>
-        <w:gridCol w:w="3738"/>
+        <w:gridCol w:w="1570"/>
+        <w:gridCol w:w="3313"/>
       </w:tblGrid>
       <w:tr>
         <w:tc>
@@ -7080,17 +7481,13 @@
             <w:tcW w:w="3494" w:type="dxa"/>
           </w:tcPr>
           <w:p>
-            <w:pPr>
-              <w:rPr>
-                <w:u w:val="single"/>
-              </w:rPr>
-            </w:pPr>
-            <w:r>
-              <w:rPr>
-                <w:u w:val="single"/>
-              </w:rPr>
-              <w:lastRenderedPageBreak/>
-              <w:t>Req ID</w:t>
+            <w:proofErr w:type="spellStart"/>
+            <w:r>
+              <w:t>Req</w:t>
+            </w:r>
+            <w:proofErr w:type="spellEnd"/>
+            <w:r>
+              <w:t xml:space="preserve"> ID</w:t>
             </w:r>
           </w:p>
         </w:tc>
@@ -7129,15 +7526,7 @@
             <w:tcW w:w="3494" w:type="dxa"/>
           </w:tcPr>
           <w:p>
-            <w:pPr>
-              <w:rPr>
-                <w:u w:val="single"/>
-              </w:rPr>
-            </w:pPr>
-            <w:r>
-              <w:rPr>
-                <w:u w:val="single"/>
-              </w:rPr>
+            <w:r>
               <w:t>Covers</w:t>
             </w:r>
           </w:p>
@@ -7159,7 +7548,14 @@
                 <w:color w:val="9CC2E5" w:themeColor="accent1" w:themeTint="99"/>
                 <w:u w:val="single"/>
               </w:rPr>
-              <w:t>HLD_004</w:t>
+              <w:t>HLD_00</w:t>
+            </w:r>
+            <w:r>
+              <w:rPr>
+                <w:color w:val="9CC2E5" w:themeColor="accent1" w:themeTint="99"/>
+                <w:u w:val="single"/>
+              </w:rPr>
+              <w:t>1</w:t>
             </w:r>
           </w:p>
         </w:tc>
@@ -7170,17 +7566,14 @@
             <w:tcW w:w="3494" w:type="dxa"/>
           </w:tcPr>
           <w:p>
-            <w:pPr>
-              <w:rPr>
-                <w:u w:val="single"/>
-              </w:rPr>
-            </w:pPr>
-            <w:r>
-              <w:rPr>
-                <w:u w:val="single"/>
-              </w:rPr>
-              <w:t>Name/protoTypes</w:t>
-            </w:r>
+            <w:r>
+              <w:t>Name/</w:t>
+            </w:r>
+            <w:proofErr w:type="spellStart"/>
+            <w:r>
+              <w:t>protoTypes</w:t>
+            </w:r>
+            <w:proofErr w:type="spellEnd"/>
           </w:p>
         </w:tc>
         <w:tc>
@@ -7192,15 +7585,41 @@
             <w:pPr>
               <w:rPr>
                 <w:color w:val="9CC2E5" w:themeColor="accent1" w:themeTint="99"/>
-                <w:u w:val="single"/>
               </w:rPr>
             </w:pPr>
             <w:r>
               <w:rPr>
                 <w:color w:val="9CC2E5" w:themeColor="accent1" w:themeTint="99"/>
-                <w:u w:val="single"/>
-              </w:rPr>
-              <w:t>void DIO_WritePin(u8 PinNameCpy,u8 ValueCpy)</w:t>
+              </w:rPr>
+              <w:t xml:space="preserve">void </w:t>
+            </w:r>
+            <w:proofErr w:type="spellStart"/>
+            <w:r>
+              <w:rPr>
+                <w:color w:val="9CC2E5" w:themeColor="accent1" w:themeTint="99"/>
+              </w:rPr>
+              <w:t>DIO_WritePin</w:t>
+            </w:r>
+            <w:proofErr w:type="spellEnd"/>
+            <w:r>
+              <w:rPr>
+                <w:color w:val="9CC2E5" w:themeColor="accent1" w:themeTint="99"/>
+              </w:rPr>
+              <w:t xml:space="preserve">(u8 PinNameCpy,u8 </w:t>
+            </w:r>
+            <w:proofErr w:type="spellStart"/>
+            <w:r>
+              <w:rPr>
+                <w:color w:val="9CC2E5" w:themeColor="accent1" w:themeTint="99"/>
+              </w:rPr>
+              <w:t>ValueCpy</w:t>
+            </w:r>
+            <w:proofErr w:type="spellEnd"/>
+            <w:r>
+              <w:rPr>
+                <w:color w:val="9CC2E5" w:themeColor="accent1" w:themeTint="99"/>
+              </w:rPr>
+              <w:t>)</w:t>
             </w:r>
           </w:p>
         </w:tc>
@@ -7211,15 +7630,7 @@
             <w:tcW w:w="3494" w:type="dxa"/>
           </w:tcPr>
           <w:p>
-            <w:pPr>
-              <w:rPr>
-                <w:u w:val="single"/>
-              </w:rPr>
-            </w:pPr>
-            <w:r>
-              <w:rPr>
-                <w:u w:val="single"/>
-              </w:rPr>
+            <w:r>
               <w:t>Service ID</w:t>
             </w:r>
           </w:p>
@@ -7230,15 +7641,9 @@
             <w:gridSpan w:val="3"/>
           </w:tcPr>
           <w:p>
-            <w:pPr>
-              <w:rPr>
-                <w:u w:val="single"/>
-              </w:rPr>
-            </w:pPr>
-            <w:r>
-              <w:rPr>
-                <w:color w:val="9CC2E5" w:themeColor="accent1" w:themeTint="99"/>
-                <w:u w:val="single"/>
+            <w:r>
+              <w:rPr>
+                <w:color w:val="9CC2E5" w:themeColor="accent1" w:themeTint="99"/>
               </w:rPr>
               <w:t>0x02</w:t>
             </w:r>
@@ -7251,15 +7656,7 @@
             <w:tcW w:w="3494" w:type="dxa"/>
           </w:tcPr>
           <w:p>
-            <w:pPr>
-              <w:rPr>
-                <w:u w:val="single"/>
-              </w:rPr>
-            </w:pPr>
-            <w:r>
-              <w:rPr>
-                <w:u w:val="single"/>
-              </w:rPr>
+            <w:r>
               <w:t xml:space="preserve">Re-entrant / Non re- entrant </w:t>
             </w:r>
           </w:p>
@@ -7273,16 +7670,16 @@
             <w:pPr>
               <w:rPr>
                 <w:color w:val="9CC2E5" w:themeColor="accent1" w:themeTint="99"/>
-                <w:u w:val="single"/>
               </w:rPr>
             </w:pPr>
-            <w:r>
-              <w:rPr>
-                <w:color w:val="9CC2E5" w:themeColor="accent1" w:themeTint="99"/>
-                <w:u w:val="single"/>
+            <w:proofErr w:type="spellStart"/>
+            <w:r>
+              <w:rPr>
+                <w:color w:val="9CC2E5" w:themeColor="accent1" w:themeTint="99"/>
               </w:rPr>
               <w:t>Non_re_entrant</w:t>
             </w:r>
+            <w:proofErr w:type="spellEnd"/>
           </w:p>
         </w:tc>
       </w:tr>
@@ -7292,15 +7689,7 @@
             <w:tcW w:w="3494" w:type="dxa"/>
           </w:tcPr>
           <w:p>
-            <w:pPr>
-              <w:rPr>
-                <w:u w:val="single"/>
-              </w:rPr>
-            </w:pPr>
-            <w:r>
-              <w:rPr>
-                <w:u w:val="single"/>
-              </w:rPr>
+            <w:r>
               <w:t xml:space="preserve">Synchronous/Asynchronous </w:t>
             </w:r>
           </w:p>
@@ -7314,13 +7703,11 @@
             <w:pPr>
               <w:rPr>
                 <w:color w:val="9CC2E5" w:themeColor="accent1" w:themeTint="99"/>
-                <w:u w:val="single"/>
               </w:rPr>
             </w:pPr>
             <w:r>
               <w:rPr>
                 <w:color w:val="9CC2E5" w:themeColor="accent1" w:themeTint="99"/>
-                <w:u w:val="single"/>
               </w:rPr>
               <w:t>Synchronous</w:t>
             </w:r>
@@ -7340,15 +7727,7 @@
             <w:gridSpan w:val="2"/>
           </w:tcPr>
           <w:p>
-            <w:pPr>
-              <w:rPr>
-                <w:u w:val="single"/>
-              </w:rPr>
-            </w:pPr>
-            <w:r>
-              <w:rPr>
-                <w:u w:val="single"/>
-              </w:rPr>
+            <w:r>
               <w:t>Return Value</w:t>
             </w:r>
           </w:p>
@@ -7371,17 +7750,11 @@
             <w:tcW w:w="3906" w:type="dxa"/>
           </w:tcPr>
           <w:p>
-            <w:pPr>
-              <w:rPr>
-                <w:u w:val="single"/>
-              </w:rPr>
-            </w:pPr>
-            <w:r>
-              <w:rPr>
-                <w:color w:val="9CC2E5" w:themeColor="accent1" w:themeTint="99"/>
-                <w:u w:val="single"/>
-              </w:rPr>
-              <w:t>DESCRIPTION</w:t>
+            <w:r>
+              <w:rPr>
+                <w:color w:val="9CC2E5" w:themeColor="accent1" w:themeTint="99"/>
+              </w:rPr>
+              <w:t>-------------------</w:t>
             </w:r>
           </w:p>
         </w:tc>
@@ -7399,15 +7772,7 @@
             <w:gridSpan w:val="2"/>
           </w:tcPr>
           <w:p>
-            <w:pPr>
-              <w:rPr>
-                <w:u w:val="single"/>
-              </w:rPr>
-            </w:pPr>
-            <w:r>
-              <w:rPr>
-                <w:u w:val="single"/>
-              </w:rPr>
+            <w:r>
               <w:t>Input parameter</w:t>
             </w:r>
           </w:p>
@@ -7417,18 +7782,28 @@
             <w:tcW w:w="1090" w:type="dxa"/>
           </w:tcPr>
           <w:p>
-            <w:pPr>
-              <w:rPr>
-                <w:u w:val="single"/>
-              </w:rPr>
-            </w:pPr>
-            <w:r>
-              <w:rPr>
-                <w:color w:val="9CC2E5" w:themeColor="accent1" w:themeTint="99"/>
-                <w:u w:val="single"/>
-              </w:rPr>
-              <w:t>NAME</w:t>
-            </w:r>
+            <w:proofErr w:type="spellStart"/>
+            <w:r>
+              <w:rPr>
+                <w:color w:val="9CC2E5" w:themeColor="accent1" w:themeTint="99"/>
+              </w:rPr>
+              <w:t>PinNameCpy</w:t>
+            </w:r>
+            <w:proofErr w:type="spellEnd"/>
+            <w:r>
+              <w:rPr>
+                <w:color w:val="9CC2E5" w:themeColor="accent1" w:themeTint="99"/>
+              </w:rPr>
+              <w:t xml:space="preserve">, </w:t>
+            </w:r>
+            <w:proofErr w:type="spellStart"/>
+            <w:r>
+              <w:rPr>
+                <w:color w:val="9CC2E5" w:themeColor="accent1" w:themeTint="99"/>
+              </w:rPr>
+              <w:t>ValueCpy</w:t>
+            </w:r>
+            <w:proofErr w:type="spellEnd"/>
           </w:p>
         </w:tc>
         <w:tc>
@@ -7436,17 +7811,11 @@
             <w:tcW w:w="3906" w:type="dxa"/>
           </w:tcPr>
           <w:p>
-            <w:pPr>
-              <w:rPr>
-                <w:u w:val="single"/>
-              </w:rPr>
-            </w:pPr>
-            <w:r>
-              <w:rPr>
-                <w:color w:val="9CC2E5" w:themeColor="accent1" w:themeTint="99"/>
-                <w:u w:val="single"/>
-              </w:rPr>
-              <w:t>DESCRIPTION</w:t>
+            <w:r>
+              <w:rPr>
+                <w:color w:val="9CC2E5" w:themeColor="accent1" w:themeTint="99"/>
+              </w:rPr>
+              <w:t>First input is pin name which used as index to access pins, second is value desired to be written on pin</w:t>
             </w:r>
           </w:p>
         </w:tc>
@@ -7464,15 +7833,7 @@
             <w:gridSpan w:val="2"/>
           </w:tcPr>
           <w:p>
-            <w:pPr>
-              <w:rPr>
-                <w:u w:val="single"/>
-              </w:rPr>
-            </w:pPr>
-            <w:r>
-              <w:rPr>
-                <w:u w:val="single"/>
-              </w:rPr>
+            <w:r>
               <w:t>Output parameter</w:t>
             </w:r>
           </w:p>
@@ -7482,17 +7843,11 @@
             <w:tcW w:w="1090" w:type="dxa"/>
           </w:tcPr>
           <w:p>
-            <w:pPr>
-              <w:rPr>
-                <w:u w:val="single"/>
-              </w:rPr>
-            </w:pPr>
-            <w:r>
-              <w:rPr>
-                <w:color w:val="9CC2E5" w:themeColor="accent1" w:themeTint="99"/>
-                <w:u w:val="single"/>
-              </w:rPr>
-              <w:t>NAME</w:t>
+            <w:r>
+              <w:rPr>
+                <w:color w:val="9CC2E5" w:themeColor="accent1" w:themeTint="99"/>
+              </w:rPr>
+              <w:t>----------</w:t>
             </w:r>
           </w:p>
         </w:tc>
@@ -7501,17 +7856,11 @@
             <w:tcW w:w="3906" w:type="dxa"/>
           </w:tcPr>
           <w:p>
-            <w:pPr>
-              <w:rPr>
-                <w:u w:val="single"/>
-              </w:rPr>
-            </w:pPr>
-            <w:r>
-              <w:rPr>
-                <w:color w:val="9CC2E5" w:themeColor="accent1" w:themeTint="99"/>
-                <w:u w:val="single"/>
-              </w:rPr>
-              <w:t>DESCRIPTION</w:t>
+            <w:r>
+              <w:rPr>
+                <w:color w:val="9CC2E5" w:themeColor="accent1" w:themeTint="99"/>
+              </w:rPr>
+              <w:t>--------------------</w:t>
             </w:r>
           </w:p>
         </w:tc>
@@ -7529,15 +7878,7 @@
             <w:gridSpan w:val="2"/>
           </w:tcPr>
           <w:p>
-            <w:pPr>
-              <w:rPr>
-                <w:u w:val="single"/>
-              </w:rPr>
-            </w:pPr>
-            <w:r>
-              <w:rPr>
-                <w:u w:val="single"/>
-              </w:rPr>
+            <w:r>
               <w:t>Input /Output Parameter</w:t>
             </w:r>
           </w:p>
@@ -7547,17 +7888,11 @@
             <w:tcW w:w="1090" w:type="dxa"/>
           </w:tcPr>
           <w:p>
-            <w:pPr>
-              <w:rPr>
-                <w:u w:val="single"/>
-              </w:rPr>
-            </w:pPr>
-            <w:r>
-              <w:rPr>
-                <w:color w:val="9CC2E5" w:themeColor="accent1" w:themeTint="99"/>
-                <w:u w:val="single"/>
-              </w:rPr>
-              <w:t>NAME</w:t>
+            <w:r>
+              <w:rPr>
+                <w:color w:val="9CC2E5" w:themeColor="accent1" w:themeTint="99"/>
+              </w:rPr>
+              <w:t>----------</w:t>
             </w:r>
           </w:p>
         </w:tc>
@@ -7566,17 +7901,11 @@
             <w:tcW w:w="3906" w:type="dxa"/>
           </w:tcPr>
           <w:p>
-            <w:pPr>
-              <w:rPr>
-                <w:u w:val="single"/>
-              </w:rPr>
-            </w:pPr>
-            <w:r>
-              <w:rPr>
-                <w:color w:val="9CC2E5" w:themeColor="accent1" w:themeTint="99"/>
-                <w:u w:val="single"/>
-              </w:rPr>
-              <w:t>DESCRIPTION</w:t>
+            <w:r>
+              <w:rPr>
+                <w:color w:val="9CC2E5" w:themeColor="accent1" w:themeTint="99"/>
+              </w:rPr>
+              <w:t>--------------------</w:t>
             </w:r>
           </w:p>
         </w:tc>
@@ -7591,10 +7920,10 @@
         <w:tblLook w:val="04A0" w:firstRow="1" w:lastRow="0" w:firstColumn="1" w:lastColumn="0" w:noHBand="0" w:noVBand="1"/>
       </w:tblPr>
       <w:tblGrid>
-        <w:gridCol w:w="3449"/>
+        <w:gridCol w:w="3361"/>
         <w:gridCol w:w="6"/>
-        <w:gridCol w:w="1077"/>
-        <w:gridCol w:w="3738"/>
+        <w:gridCol w:w="1669"/>
+        <w:gridCol w:w="3234"/>
       </w:tblGrid>
       <w:tr>
         <w:tc>
@@ -7602,16 +7931,13 @@
             <w:tcW w:w="3494" w:type="dxa"/>
           </w:tcPr>
           <w:p>
-            <w:pPr>
-              <w:rPr>
-                <w:u w:val="single"/>
-              </w:rPr>
-            </w:pPr>
-            <w:r>
-              <w:rPr>
-                <w:u w:val="single"/>
-              </w:rPr>
-              <w:t>Req ID</w:t>
+            <w:proofErr w:type="spellStart"/>
+            <w:r>
+              <w:t>Req</w:t>
+            </w:r>
+            <w:proofErr w:type="spellEnd"/>
+            <w:r>
+              <w:t xml:space="preserve"> ID</w:t>
             </w:r>
           </w:p>
         </w:tc>
@@ -7650,15 +7976,7 @@
             <w:tcW w:w="3494" w:type="dxa"/>
           </w:tcPr>
           <w:p>
-            <w:pPr>
-              <w:rPr>
-                <w:u w:val="single"/>
-              </w:rPr>
-            </w:pPr>
-            <w:r>
-              <w:rPr>
-                <w:u w:val="single"/>
-              </w:rPr>
+            <w:r>
               <w:t>Covers</w:t>
             </w:r>
           </w:p>
@@ -7680,7 +7998,14 @@
                 <w:color w:val="9CC2E5" w:themeColor="accent1" w:themeTint="99"/>
                 <w:u w:val="single"/>
               </w:rPr>
-              <w:t>HLD_004</w:t>
+              <w:t>HLD_00</w:t>
+            </w:r>
+            <w:r>
+              <w:rPr>
+                <w:color w:val="9CC2E5" w:themeColor="accent1" w:themeTint="99"/>
+                <w:u w:val="single"/>
+              </w:rPr>
+              <w:t>1</w:t>
             </w:r>
           </w:p>
         </w:tc>
@@ -7691,17 +8016,14 @@
             <w:tcW w:w="3494" w:type="dxa"/>
           </w:tcPr>
           <w:p>
-            <w:pPr>
-              <w:rPr>
-                <w:u w:val="single"/>
-              </w:rPr>
-            </w:pPr>
-            <w:r>
-              <w:rPr>
-                <w:u w:val="single"/>
-              </w:rPr>
-              <w:t>Name/protoTypes</w:t>
-            </w:r>
+            <w:r>
+              <w:t>Name/</w:t>
+            </w:r>
+            <w:proofErr w:type="spellStart"/>
+            <w:r>
+              <w:t>protoTypes</w:t>
+            </w:r>
+            <w:proofErr w:type="spellEnd"/>
           </w:p>
         </w:tc>
         <w:tc>
@@ -7713,15 +8035,41 @@
             <w:pPr>
               <w:rPr>
                 <w:color w:val="9CC2E5" w:themeColor="accent1" w:themeTint="99"/>
-                <w:u w:val="single"/>
               </w:rPr>
             </w:pPr>
             <w:r>
               <w:rPr>
                 <w:color w:val="9CC2E5" w:themeColor="accent1" w:themeTint="99"/>
-                <w:u w:val="single"/>
-              </w:rPr>
-              <w:t>u8 DIO_ReadPin(u8 PinNameCpy)</w:t>
+              </w:rPr>
+              <w:t xml:space="preserve">u8 </w:t>
+            </w:r>
+            <w:proofErr w:type="spellStart"/>
+            <w:r>
+              <w:rPr>
+                <w:color w:val="9CC2E5" w:themeColor="accent1" w:themeTint="99"/>
+              </w:rPr>
+              <w:t>DIO_ReadPin</w:t>
+            </w:r>
+            <w:proofErr w:type="spellEnd"/>
+            <w:r>
+              <w:rPr>
+                <w:color w:val="9CC2E5" w:themeColor="accent1" w:themeTint="99"/>
+              </w:rPr>
+              <w:t xml:space="preserve">(u8 </w:t>
+            </w:r>
+            <w:proofErr w:type="spellStart"/>
+            <w:r>
+              <w:rPr>
+                <w:color w:val="9CC2E5" w:themeColor="accent1" w:themeTint="99"/>
+              </w:rPr>
+              <w:t>PinNameCpy</w:t>
+            </w:r>
+            <w:proofErr w:type="spellEnd"/>
+            <w:r>
+              <w:rPr>
+                <w:color w:val="9CC2E5" w:themeColor="accent1" w:themeTint="99"/>
+              </w:rPr>
+              <w:t>)</w:t>
             </w:r>
           </w:p>
         </w:tc>
@@ -7732,15 +8080,7 @@
             <w:tcW w:w="3494" w:type="dxa"/>
           </w:tcPr>
           <w:p>
-            <w:pPr>
-              <w:rPr>
-                <w:u w:val="single"/>
-              </w:rPr>
-            </w:pPr>
-            <w:r>
-              <w:rPr>
-                <w:u w:val="single"/>
-              </w:rPr>
+            <w:r>
               <w:t>Service ID</w:t>
             </w:r>
           </w:p>
@@ -7751,15 +8091,9 @@
             <w:gridSpan w:val="3"/>
           </w:tcPr>
           <w:p>
-            <w:pPr>
-              <w:rPr>
-                <w:u w:val="single"/>
-              </w:rPr>
-            </w:pPr>
-            <w:r>
-              <w:rPr>
-                <w:color w:val="9CC2E5" w:themeColor="accent1" w:themeTint="99"/>
-                <w:u w:val="single"/>
+            <w:r>
+              <w:rPr>
+                <w:color w:val="9CC2E5" w:themeColor="accent1" w:themeTint="99"/>
               </w:rPr>
               <w:t>0x03</w:t>
             </w:r>
@@ -7772,15 +8106,7 @@
             <w:tcW w:w="3494" w:type="dxa"/>
           </w:tcPr>
           <w:p>
-            <w:pPr>
-              <w:rPr>
-                <w:u w:val="single"/>
-              </w:rPr>
-            </w:pPr>
-            <w:r>
-              <w:rPr>
-                <w:u w:val="single"/>
-              </w:rPr>
+            <w:r>
               <w:t xml:space="preserve">Re-entrant / Non re- entrant </w:t>
             </w:r>
           </w:p>
@@ -7794,16 +8120,16 @@
             <w:pPr>
               <w:rPr>
                 <w:color w:val="9CC2E5" w:themeColor="accent1" w:themeTint="99"/>
-                <w:u w:val="single"/>
               </w:rPr>
             </w:pPr>
-            <w:r>
-              <w:rPr>
-                <w:color w:val="9CC2E5" w:themeColor="accent1" w:themeTint="99"/>
-                <w:u w:val="single"/>
+            <w:proofErr w:type="spellStart"/>
+            <w:r>
+              <w:rPr>
+                <w:color w:val="9CC2E5" w:themeColor="accent1" w:themeTint="99"/>
               </w:rPr>
               <w:t>Non_re_entrant</w:t>
             </w:r>
+            <w:proofErr w:type="spellEnd"/>
           </w:p>
         </w:tc>
       </w:tr>
@@ -7813,15 +8139,7 @@
             <w:tcW w:w="3494" w:type="dxa"/>
           </w:tcPr>
           <w:p>
-            <w:pPr>
-              <w:rPr>
-                <w:u w:val="single"/>
-              </w:rPr>
-            </w:pPr>
-            <w:r>
-              <w:rPr>
-                <w:u w:val="single"/>
-              </w:rPr>
+            <w:r>
               <w:t xml:space="preserve">Synchronous/Asynchronous </w:t>
             </w:r>
           </w:p>
@@ -7838,25 +8156,20 @@
               </w:tabs>
               <w:rPr>
                 <w:color w:val="9CC2E5" w:themeColor="accent1" w:themeTint="99"/>
-                <w:u w:val="single"/>
               </w:rPr>
             </w:pPr>
             <w:r>
               <w:rPr>
                 <w:color w:val="9CC2E5" w:themeColor="accent1" w:themeTint="99"/>
-                <w:u w:val="single"/>
               </w:rPr>
               <w:t>Synchronous</w:t>
             </w:r>
             <w:r>
               <w:rPr>
                 <w:color w:val="9CC2E5" w:themeColor="accent1" w:themeTint="99"/>
-                <w:u w:val="single"/>
               </w:rPr>
               <w:tab/>
             </w:r>
-            <w:bookmarkStart w:id="15" w:name="_GoBack"/>
-            <w:bookmarkEnd w:id="15"/>
           </w:p>
         </w:tc>
       </w:tr>
@@ -7873,15 +8186,7 @@
             <w:gridSpan w:val="2"/>
           </w:tcPr>
           <w:p>
-            <w:pPr>
-              <w:rPr>
-                <w:u w:val="single"/>
-              </w:rPr>
-            </w:pPr>
-            <w:r>
-              <w:rPr>
-                <w:u w:val="single"/>
-              </w:rPr>
+            <w:r>
               <w:t>Return Value</w:t>
             </w:r>
           </w:p>
@@ -7891,18 +8196,14 @@
             <w:tcW w:w="1090" w:type="dxa"/>
           </w:tcPr>
           <w:p>
-            <w:pPr>
-              <w:rPr>
-                <w:u w:val="single"/>
-              </w:rPr>
-            </w:pPr>
-            <w:r>
-              <w:rPr>
-                <w:color w:val="9CC2E5" w:themeColor="accent1" w:themeTint="99"/>
-                <w:u w:val="single"/>
-              </w:rPr>
-              <w:t>NAME</w:t>
-            </w:r>
+            <w:proofErr w:type="spellStart"/>
+            <w:r>
+              <w:rPr>
+                <w:color w:val="9CC2E5" w:themeColor="accent1" w:themeTint="99"/>
+              </w:rPr>
+              <w:t>Returne_Value</w:t>
+            </w:r>
+            <w:proofErr w:type="spellEnd"/>
           </w:p>
         </w:tc>
         <w:tc>
@@ -7910,17 +8211,11 @@
             <w:tcW w:w="3906" w:type="dxa"/>
           </w:tcPr>
           <w:p>
-            <w:pPr>
-              <w:rPr>
-                <w:u w:val="single"/>
-              </w:rPr>
-            </w:pPr>
-            <w:r>
-              <w:rPr>
-                <w:color w:val="9CC2E5" w:themeColor="accent1" w:themeTint="99"/>
-                <w:u w:val="single"/>
-              </w:rPr>
-              <w:t>DESCRIPTION</w:t>
+            <w:r>
+              <w:rPr>
+                <w:color w:val="9CC2E5" w:themeColor="accent1" w:themeTint="99"/>
+              </w:rPr>
+              <w:t>It returns the value of pin desired to read</w:t>
             </w:r>
           </w:p>
         </w:tc>
@@ -7938,15 +8233,7 @@
             <w:gridSpan w:val="2"/>
           </w:tcPr>
           <w:p>
-            <w:pPr>
-              <w:rPr>
-                <w:u w:val="single"/>
-              </w:rPr>
-            </w:pPr>
-            <w:r>
-              <w:rPr>
-                <w:u w:val="single"/>
-              </w:rPr>
+            <w:r>
               <w:t>Input parameter</w:t>
             </w:r>
           </w:p>
@@ -7956,18 +8243,14 @@
             <w:tcW w:w="1090" w:type="dxa"/>
           </w:tcPr>
           <w:p>
-            <w:pPr>
-              <w:rPr>
-                <w:u w:val="single"/>
-              </w:rPr>
-            </w:pPr>
-            <w:r>
-              <w:rPr>
-                <w:color w:val="9CC2E5" w:themeColor="accent1" w:themeTint="99"/>
-                <w:u w:val="single"/>
-              </w:rPr>
-              <w:t>NAME</w:t>
-            </w:r>
+            <w:proofErr w:type="spellStart"/>
+            <w:r>
+              <w:rPr>
+                <w:color w:val="9CC2E5" w:themeColor="accent1" w:themeTint="99"/>
+              </w:rPr>
+              <w:t>PinNameCpy</w:t>
+            </w:r>
+            <w:proofErr w:type="spellEnd"/>
           </w:p>
         </w:tc>
         <w:tc>
@@ -7975,17 +8258,11 @@
             <w:tcW w:w="3906" w:type="dxa"/>
           </w:tcPr>
           <w:p>
-            <w:pPr>
-              <w:rPr>
-                <w:u w:val="single"/>
-              </w:rPr>
-            </w:pPr>
-            <w:r>
-              <w:rPr>
-                <w:color w:val="9CC2E5" w:themeColor="accent1" w:themeTint="99"/>
-                <w:u w:val="single"/>
-              </w:rPr>
-              <w:t>DESCRIPTION</w:t>
+            <w:r>
+              <w:rPr>
+                <w:color w:val="9CC2E5" w:themeColor="accent1" w:themeTint="99"/>
+              </w:rPr>
+              <w:t>input is pin name which used as index to access pins</w:t>
             </w:r>
           </w:p>
         </w:tc>
@@ -8003,15 +8280,7 @@
             <w:gridSpan w:val="2"/>
           </w:tcPr>
           <w:p>
-            <w:pPr>
-              <w:rPr>
-                <w:u w:val="single"/>
-              </w:rPr>
-            </w:pPr>
-            <w:r>
-              <w:rPr>
-                <w:u w:val="single"/>
-              </w:rPr>
+            <w:r>
               <w:t>Output parameter</w:t>
             </w:r>
           </w:p>
@@ -8021,18 +8290,14 @@
             <w:tcW w:w="1090" w:type="dxa"/>
           </w:tcPr>
           <w:p>
-            <w:pPr>
-              <w:rPr>
-                <w:u w:val="single"/>
-              </w:rPr>
-            </w:pPr>
-            <w:r>
-              <w:rPr>
-                <w:color w:val="9CC2E5" w:themeColor="accent1" w:themeTint="99"/>
-                <w:u w:val="single"/>
-              </w:rPr>
-              <w:t>NAME</w:t>
-            </w:r>
+            <w:proofErr w:type="spellStart"/>
+            <w:r>
+              <w:rPr>
+                <w:color w:val="9CC2E5" w:themeColor="accent1" w:themeTint="99"/>
+              </w:rPr>
+              <w:t>Returne_Value</w:t>
+            </w:r>
+            <w:proofErr w:type="spellEnd"/>
           </w:p>
         </w:tc>
         <w:tc>
@@ -8040,18 +8305,20 @@
             <w:tcW w:w="3906" w:type="dxa"/>
           </w:tcPr>
           <w:p>
-            <w:pPr>
-              <w:rPr>
-                <w:u w:val="single"/>
-              </w:rPr>
-            </w:pPr>
-            <w:r>
-              <w:rPr>
-                <w:color w:val="9CC2E5" w:themeColor="accent1" w:themeTint="99"/>
-                <w:u w:val="single"/>
-              </w:rPr>
-              <w:t>DESCRIPTION</w:t>
-            </w:r>
+            <w:r>
+              <w:rPr>
+                <w:color w:val="9CC2E5" w:themeColor="accent1" w:themeTint="99"/>
+              </w:rPr>
+              <w:t xml:space="preserve">Is value returned from </w:t>
+            </w:r>
+            <w:proofErr w:type="gramStart"/>
+            <w:r>
+              <w:rPr>
+                <w:color w:val="9CC2E5" w:themeColor="accent1" w:themeTint="99"/>
+              </w:rPr>
+              <w:t>pin.</w:t>
+            </w:r>
+            <w:proofErr w:type="gramEnd"/>
           </w:p>
         </w:tc>
       </w:tr>
@@ -8068,15 +8335,7 @@
             <w:gridSpan w:val="2"/>
           </w:tcPr>
           <w:p>
-            <w:pPr>
-              <w:rPr>
-                <w:u w:val="single"/>
-              </w:rPr>
-            </w:pPr>
-            <w:r>
-              <w:rPr>
-                <w:u w:val="single"/>
-              </w:rPr>
+            <w:r>
               <w:t>Input /Output Parameter</w:t>
             </w:r>
           </w:p>
@@ -8086,17 +8345,11 @@
             <w:tcW w:w="1090" w:type="dxa"/>
           </w:tcPr>
           <w:p>
-            <w:pPr>
-              <w:rPr>
-                <w:u w:val="single"/>
-              </w:rPr>
-            </w:pPr>
-            <w:r>
-              <w:rPr>
-                <w:color w:val="9CC2E5" w:themeColor="accent1" w:themeTint="99"/>
-                <w:u w:val="single"/>
-              </w:rPr>
-              <w:t>NAME</w:t>
+            <w:r>
+              <w:rPr>
+                <w:color w:val="9CC2E5" w:themeColor="accent1" w:themeTint="99"/>
+              </w:rPr>
+              <w:t>------------------</w:t>
             </w:r>
           </w:p>
         </w:tc>
@@ -8105,28 +8358,27 @@
             <w:tcW w:w="3906" w:type="dxa"/>
           </w:tcPr>
           <w:p>
-            <w:pPr>
-              <w:rPr>
-                <w:u w:val="single"/>
-              </w:rPr>
-            </w:pPr>
-            <w:r>
-              <w:rPr>
-                <w:color w:val="9CC2E5" w:themeColor="accent1" w:themeTint="99"/>
-                <w:u w:val="single"/>
-              </w:rPr>
-              <w:t>DESCRIPTION</w:t>
+            <w:r>
+              <w:rPr>
+                <w:color w:val="9CC2E5" w:themeColor="accent1" w:themeTint="99"/>
+              </w:rPr>
+              <w:t xml:space="preserve"> -------------------</w:t>
             </w:r>
           </w:p>
         </w:tc>
       </w:tr>
     </w:tbl>
     <w:p/>
+    <w:p/>
+    <w:p/>
+    <w:p/>
+    <w:p/>
+    <w:p/>
     <w:p>
       <w:pPr>
         <w:pStyle w:val="Heading1"/>
       </w:pPr>
-      <w:bookmarkStart w:id="16" w:name="_Toc511569519"/>
+      <w:bookmarkStart w:id="15" w:name="_Toc511569519"/>
       <w:r>
         <w:rPr>
           <w:rFonts w:asciiTheme="majorBidi" w:hAnsiTheme="majorBidi" w:cstheme="majorBidi"/>
@@ -8135,23 +8387,23 @@
           <w:sz w:val="44"/>
           <w:szCs w:val="44"/>
         </w:rPr>
+        <w:lastRenderedPageBreak/>
         <w:t>Configuration Parameters</w:t>
+      </w:r>
+      <w:bookmarkEnd w:id="15"/>
+    </w:p>
+    <w:p>
+      <w:pPr>
+        <w:pStyle w:val="Heading2"/>
+      </w:pPr>
+      <w:bookmarkStart w:id="16" w:name="_Toc511569520"/>
+      <w:r>
+        <w:t>Pre-compile time</w:t>
       </w:r>
       <w:bookmarkEnd w:id="16"/>
     </w:p>
     <w:p>
       <w:pPr>
-        <w:pStyle w:val="Heading2"/>
-      </w:pPr>
-      <w:bookmarkStart w:id="17" w:name="_Toc511569520"/>
-      <w:r>
-        <w:t>Pre-compile time</w:t>
-      </w:r>
-      <w:bookmarkEnd w:id="17"/>
-    </w:p>
-    <w:p/>
-    <w:p>
-      <w:pPr>
         <w:pStyle w:val="Heading3"/>
         <w:rPr>
           <w:color w:val="9CC2E5" w:themeColor="accent1" w:themeTint="99"/>
@@ -8161,7 +8413,21 @@
         <w:rPr>
           <w:color w:val="9CC2E5" w:themeColor="accent1" w:themeTint="99"/>
         </w:rPr>
-        <w:t>#define PORTA ((u8*)0x3B)</w:t>
+        <w:t>#define PORTA ((u8*</w:t>
+      </w:r>
+      <w:proofErr w:type="gramStart"/>
+      <w:r>
+        <w:rPr>
+          <w:color w:val="9CC2E5" w:themeColor="accent1" w:themeTint="99"/>
+        </w:rPr>
+        <w:t>)0x3B</w:t>
+      </w:r>
+      <w:proofErr w:type="gramEnd"/>
+      <w:r>
+        <w:rPr>
+          <w:color w:val="9CC2E5" w:themeColor="accent1" w:themeTint="99"/>
+        </w:rPr>
+        <w:t>)</w:t>
       </w:r>
     </w:p>
     <w:p>
@@ -8175,7 +8441,21 @@
         <w:rPr>
           <w:color w:val="9CC2E5" w:themeColor="accent1" w:themeTint="99"/>
         </w:rPr>
-        <w:t>#define DDRA  ((u8*)0x3A)</w:t>
+        <w:t xml:space="preserve">#define </w:t>
+      </w:r>
+      <w:proofErr w:type="gramStart"/>
+      <w:r>
+        <w:rPr>
+          <w:color w:val="9CC2E5" w:themeColor="accent1" w:themeTint="99"/>
+        </w:rPr>
+        <w:t>DDRA  (</w:t>
+      </w:r>
+      <w:proofErr w:type="gramEnd"/>
+      <w:r>
+        <w:rPr>
+          <w:color w:val="9CC2E5" w:themeColor="accent1" w:themeTint="99"/>
+        </w:rPr>
+        <w:t>(u8*)0x3A)</w:t>
       </w:r>
     </w:p>
     <w:p>
@@ -8196,7 +8476,20 @@
           <w:color w:val="9CC2E5" w:themeColor="accent1" w:themeTint="99"/>
         </w:rPr>
         <w:tab/>
-        <w:t>PINA  ((volatile u8*)0x39</w:t>
+      </w:r>
+      <w:proofErr w:type="gramStart"/>
+      <w:r>
+        <w:rPr>
+          <w:color w:val="9CC2E5" w:themeColor="accent1" w:themeTint="99"/>
+        </w:rPr>
+        <w:t>PINA  (</w:t>
+      </w:r>
+      <w:proofErr w:type="gramEnd"/>
+      <w:r>
+        <w:rPr>
+          <w:color w:val="9CC2E5" w:themeColor="accent1" w:themeTint="99"/>
+        </w:rPr>
+        <w:t>(volatile u8*)0x39</w:t>
       </w:r>
       <w:r>
         <w:rPr>
@@ -8216,7 +8509,21 @@
         <w:rPr>
           <w:color w:val="9CC2E5" w:themeColor="accent1" w:themeTint="99"/>
         </w:rPr>
-        <w:t>#define PORTB ((u8*)0x38)</w:t>
+        <w:t>#define PORTB ((u8*</w:t>
+      </w:r>
+      <w:proofErr w:type="gramStart"/>
+      <w:r>
+        <w:rPr>
+          <w:color w:val="9CC2E5" w:themeColor="accent1" w:themeTint="99"/>
+        </w:rPr>
+        <w:t>)0x38</w:t>
+      </w:r>
+      <w:proofErr w:type="gramEnd"/>
+      <w:r>
+        <w:rPr>
+          <w:color w:val="9CC2E5" w:themeColor="accent1" w:themeTint="99"/>
+        </w:rPr>
+        <w:t>)</w:t>
       </w:r>
     </w:p>
     <w:p>
@@ -8230,7 +8537,21 @@
         <w:rPr>
           <w:color w:val="9CC2E5" w:themeColor="accent1" w:themeTint="99"/>
         </w:rPr>
-        <w:t>#define DDRB  ((u8*)0x37)</w:t>
+        <w:t xml:space="preserve">#define </w:t>
+      </w:r>
+      <w:proofErr w:type="gramStart"/>
+      <w:r>
+        <w:rPr>
+          <w:color w:val="9CC2E5" w:themeColor="accent1" w:themeTint="99"/>
+        </w:rPr>
+        <w:t>DDRB  (</w:t>
+      </w:r>
+      <w:proofErr w:type="gramEnd"/>
+      <w:r>
+        <w:rPr>
+          <w:color w:val="9CC2E5" w:themeColor="accent1" w:themeTint="99"/>
+        </w:rPr>
+        <w:t>(u8*)0x37)</w:t>
       </w:r>
     </w:p>
     <w:p>
@@ -8244,7 +8565,21 @@
         <w:rPr>
           <w:color w:val="9CC2E5" w:themeColor="accent1" w:themeTint="99"/>
         </w:rPr>
-        <w:t>#define PINB  ((volatile u8*)0x36)</w:t>
+        <w:t xml:space="preserve">#define </w:t>
+      </w:r>
+      <w:proofErr w:type="gramStart"/>
+      <w:r>
+        <w:rPr>
+          <w:color w:val="9CC2E5" w:themeColor="accent1" w:themeTint="99"/>
+        </w:rPr>
+        <w:t>PINB  (</w:t>
+      </w:r>
+      <w:proofErr w:type="gramEnd"/>
+      <w:r>
+        <w:rPr>
+          <w:color w:val="9CC2E5" w:themeColor="accent1" w:themeTint="99"/>
+        </w:rPr>
+        <w:t>(volatile u8*)0x36)</w:t>
       </w:r>
     </w:p>
     <w:p>
@@ -8258,7 +8593,21 @@
         <w:rPr>
           <w:color w:val="9CC2E5" w:themeColor="accent1" w:themeTint="99"/>
         </w:rPr>
-        <w:t>#define PORTC ((u8*)0x35)</w:t>
+        <w:t>#define PORTC ((u8*</w:t>
+      </w:r>
+      <w:proofErr w:type="gramStart"/>
+      <w:r>
+        <w:rPr>
+          <w:color w:val="9CC2E5" w:themeColor="accent1" w:themeTint="99"/>
+        </w:rPr>
+        <w:t>)0x35</w:t>
+      </w:r>
+      <w:proofErr w:type="gramEnd"/>
+      <w:r>
+        <w:rPr>
+          <w:color w:val="9CC2E5" w:themeColor="accent1" w:themeTint="99"/>
+        </w:rPr>
+        <w:t>)</w:t>
       </w:r>
     </w:p>
     <w:p>
@@ -8272,7 +8621,21 @@
         <w:rPr>
           <w:color w:val="9CC2E5" w:themeColor="accent1" w:themeTint="99"/>
         </w:rPr>
-        <w:t>#define DDRC  ((u8*)0x34)</w:t>
+        <w:t xml:space="preserve">#define </w:t>
+      </w:r>
+      <w:proofErr w:type="gramStart"/>
+      <w:r>
+        <w:rPr>
+          <w:color w:val="9CC2E5" w:themeColor="accent1" w:themeTint="99"/>
+        </w:rPr>
+        <w:t>DDRC  (</w:t>
+      </w:r>
+      <w:proofErr w:type="gramEnd"/>
+      <w:r>
+        <w:rPr>
+          <w:color w:val="9CC2E5" w:themeColor="accent1" w:themeTint="99"/>
+        </w:rPr>
+        <w:t>(u8*)0x34)</w:t>
       </w:r>
     </w:p>
     <w:p>
@@ -8286,7 +8649,21 @@
         <w:rPr>
           <w:color w:val="9CC2E5" w:themeColor="accent1" w:themeTint="99"/>
         </w:rPr>
-        <w:t>#define PINC  ((volatile u8*)0x33</w:t>
+        <w:t xml:space="preserve">#define </w:t>
+      </w:r>
+      <w:proofErr w:type="gramStart"/>
+      <w:r>
+        <w:rPr>
+          <w:color w:val="9CC2E5" w:themeColor="accent1" w:themeTint="99"/>
+        </w:rPr>
+        <w:t>PINC  (</w:t>
+      </w:r>
+      <w:proofErr w:type="gramEnd"/>
+      <w:r>
+        <w:rPr>
+          <w:color w:val="9CC2E5" w:themeColor="accent1" w:themeTint="99"/>
+        </w:rPr>
+        <w:t>(volatile u8*)0x33</w:t>
       </w:r>
       <w:r>
         <w:rPr>
@@ -8306,8 +8683,21 @@
         <w:rPr>
           <w:color w:val="9CC2E5" w:themeColor="accent1" w:themeTint="99"/>
         </w:rPr>
-        <w:lastRenderedPageBreak/>
-        <w:t>#define PORTD ((u8*)0x32)</w:t>
+        <w:t>#define PORTD ((u8*</w:t>
+      </w:r>
+      <w:proofErr w:type="gramStart"/>
+      <w:r>
+        <w:rPr>
+          <w:color w:val="9CC2E5" w:themeColor="accent1" w:themeTint="99"/>
+        </w:rPr>
+        <w:t>)0x32</w:t>
+      </w:r>
+      <w:proofErr w:type="gramEnd"/>
+      <w:r>
+        <w:rPr>
+          <w:color w:val="9CC2E5" w:themeColor="accent1" w:themeTint="99"/>
+        </w:rPr>
+        <w:t>)</w:t>
       </w:r>
     </w:p>
     <w:p>
@@ -8321,7 +8711,21 @@
         <w:rPr>
           <w:color w:val="9CC2E5" w:themeColor="accent1" w:themeTint="99"/>
         </w:rPr>
-        <w:t>#define DDRD  ((u8*)0x31)</w:t>
+        <w:t xml:space="preserve">#define </w:t>
+      </w:r>
+      <w:proofErr w:type="gramStart"/>
+      <w:r>
+        <w:rPr>
+          <w:color w:val="9CC2E5" w:themeColor="accent1" w:themeTint="99"/>
+        </w:rPr>
+        <w:t>DDRD  (</w:t>
+      </w:r>
+      <w:proofErr w:type="gramEnd"/>
+      <w:r>
+        <w:rPr>
+          <w:color w:val="9CC2E5" w:themeColor="accent1" w:themeTint="99"/>
+        </w:rPr>
+        <w:t>(u8*)0x31)</w:t>
       </w:r>
     </w:p>
     <w:p>
@@ -8335,55 +8739,21 @@
         <w:rPr>
           <w:color w:val="9CC2E5" w:themeColor="accent1" w:themeTint="99"/>
         </w:rPr>
-        <w:t>#define PIND  ((volatile u8*)0x30)</w:t>
-      </w:r>
-    </w:p>
-    <w:p>
-      <w:pPr>
-        <w:pStyle w:val="Heading2"/>
-      </w:pPr>
-      <w:bookmarkStart w:id="18" w:name="_Toc511569521"/>
-      <w:r>
-        <w:t>Link time</w:t>
-      </w:r>
-      <w:bookmarkEnd w:id="18"/>
-    </w:p>
-    <w:p>
-      <w:pPr>
-        <w:pStyle w:val="Heading3"/>
+        <w:t xml:space="preserve">#define </w:t>
+      </w:r>
+      <w:proofErr w:type="gramStart"/>
+      <w:r>
         <w:rPr>
           <w:color w:val="9CC2E5" w:themeColor="accent1" w:themeTint="99"/>
         </w:rPr>
-      </w:pPr>
+        <w:t>PIND  (</w:t>
+      </w:r>
+      <w:proofErr w:type="gramEnd"/>
       <w:r>
         <w:rPr>
           <w:color w:val="9CC2E5" w:themeColor="accent1" w:themeTint="99"/>
         </w:rPr>
-        <w:t>&lt; el variable el const ely bn3ml beh configuration zy fel dio&gt;</w:t>
-      </w:r>
-    </w:p>
-    <w:p>
-      <w:pPr>
-        <w:pStyle w:val="Heading2"/>
-      </w:pPr>
-      <w:bookmarkStart w:id="19" w:name="_Toc511569522"/>
-      <w:r>
-        <w:t>Post-build</w:t>
-      </w:r>
-      <w:bookmarkEnd w:id="19"/>
-    </w:p>
-    <w:p>
-      <w:pPr>
-        <w:pStyle w:val="Heading3"/>
-        <w:rPr>
-          <w:color w:val="9CC2E5" w:themeColor="accent1" w:themeTint="99"/>
-        </w:rPr>
-      </w:pPr>
-      <w:r>
-        <w:rPr>
-          <w:color w:val="9CC2E5" w:themeColor="accent1" w:themeTint="99"/>
-        </w:rPr>
-        <w:t>&lt;lma el configuration tb2a bt3ml fel run-time&gt;</w:t>
+        <w:t>(volatile u8*)0x30)</w:t>
       </w:r>
     </w:p>
     <w:p>
@@ -8397,7 +8767,7 @@
           <w:szCs w:val="44"/>
         </w:rPr>
       </w:pPr>
-      <w:bookmarkStart w:id="20" w:name="_Toc511569523"/>
+      <w:bookmarkStart w:id="17" w:name="_Toc511569523"/>
       <w:r>
         <w:rPr>
           <w:rFonts w:asciiTheme="majorBidi" w:hAnsiTheme="majorBidi" w:cstheme="majorBidi"/>
@@ -8408,7 +8778,7 @@
         </w:rPr>
         <w:t>Configuration Constrains</w:t>
       </w:r>
-      <w:bookmarkEnd w:id="20"/>
+      <w:bookmarkEnd w:id="17"/>
     </w:p>
     <w:p>
       <w:pPr>
@@ -8420,7 +8790,29 @@
         <w:rPr>
           <w:color w:val="9CC2E5" w:themeColor="accent1" w:themeTint="99"/>
         </w:rPr>
-        <w:t>&lt;Example Number of pins for anything configurable &gt;</w:t>
+        <w:t xml:space="preserve">We can’t access to number of pins in our target </w:t>
+      </w:r>
+      <w:proofErr w:type="spellStart"/>
+      <w:r>
+        <w:rPr>
+          <w:color w:val="9CC2E5" w:themeColor="accent1" w:themeTint="99"/>
+        </w:rPr>
+        <w:t>controller</w:t>
+      </w:r>
+      <w:proofErr w:type="gramStart"/>
+      <w:r>
+        <w:rPr>
+          <w:color w:val="9CC2E5" w:themeColor="accent1" w:themeTint="99"/>
+        </w:rPr>
+        <w:t>,in</w:t>
+      </w:r>
+      <w:proofErr w:type="spellEnd"/>
+      <w:proofErr w:type="gramEnd"/>
+      <w:r>
+        <w:rPr>
+          <w:color w:val="9CC2E5" w:themeColor="accent1" w:themeTint="99"/>
+        </w:rPr>
+        <w:t xml:space="preserve"> AVR we can’t exceeds 32 pin.</w:t>
       </w:r>
     </w:p>
     <w:p>
@@ -8434,7 +8826,9 @@
           <w:szCs w:val="44"/>
         </w:rPr>
       </w:pPr>
-      <w:bookmarkStart w:id="21" w:name="_Toc511569524"/>
+      <w:bookmarkStart w:id="18" w:name="_Toc511569525"/>
+      <w:bookmarkStart w:id="19" w:name="_GoBack"/>
+      <w:bookmarkEnd w:id="19"/>
       <w:r>
         <w:rPr>
           <w:rFonts w:asciiTheme="majorBidi" w:hAnsiTheme="majorBidi" w:cstheme="majorBidi"/>
@@ -8443,67 +8837,9 @@
           <w:sz w:val="44"/>
           <w:szCs w:val="44"/>
         </w:rPr>
-        <w:t>Integration Constrains</w:t>
-      </w:r>
-      <w:bookmarkEnd w:id="21"/>
-    </w:p>
-    <w:p>
-      <w:pPr>
-        <w:rPr>
-          <w:color w:val="9CC2E5" w:themeColor="accent1" w:themeTint="99"/>
-        </w:rPr>
-      </w:pPr>
-      <w:r>
-        <w:rPr>
-          <w:color w:val="9CC2E5" w:themeColor="accent1" w:themeTint="99"/>
-        </w:rPr>
-        <w:t>&lt;</w:t>
-      </w:r>
-      <w:r>
-        <w:rPr>
-          <w:color w:val="9CC2E5" w:themeColor="accent1" w:themeTint="99"/>
-        </w:rPr>
-        <w:t xml:space="preserve">I need to clarify here what I need before use this component like call Init() and the pre-requests and if there’s a task what it’s minimum periodicity </w:t>
-      </w:r>
-      <w:r>
-        <w:rPr>
-          <w:color w:val="9CC2E5" w:themeColor="accent1" w:themeTint="99"/>
-        </w:rPr>
-        <w:t>&gt;</w:t>
-      </w:r>
-    </w:p>
-    <w:p>
-      <w:pPr>
-        <w:pStyle w:val="Heading1"/>
-        <w:rPr>
-          <w:rFonts w:asciiTheme="majorBidi" w:hAnsiTheme="majorBidi" w:cstheme="majorBidi"/>
-          <w:i/>
-          <w:iCs/>
-          <w:sz w:val="44"/>
-          <w:szCs w:val="44"/>
-        </w:rPr>
-      </w:pPr>
-      <w:bookmarkStart w:id="22" w:name="_Toc511569525"/>
-      <w:r>
-        <w:rPr>
-          <w:rFonts w:asciiTheme="majorBidi" w:hAnsiTheme="majorBidi" w:cstheme="majorBidi"/>
-          <w:i/>
-          <w:iCs/>
-          <w:sz w:val="44"/>
-          <w:szCs w:val="44"/>
-        </w:rPr>
         <w:t>History</w:t>
       </w:r>
-      <w:bookmarkEnd w:id="22"/>
-    </w:p>
-    <w:p>
-      <w:pPr>
-        <w:pStyle w:val="TOCEntry"/>
-        <w:rPr>
-          <w:rFonts w:ascii="Arial" w:hAnsi="Arial" w:cs="Arial"/>
-          <w:color w:val="000000"/>
-        </w:rPr>
-      </w:pPr>
+      <w:bookmarkEnd w:id="18"/>
     </w:p>
     <w:tbl>
       <w:tblPr>
@@ -8697,7 +9033,7 @@
                 <w:rFonts w:ascii="Arial" w:hAnsi="Arial" w:cs="Arial"/>
                 <w:color w:val="000000"/>
               </w:rPr>
-              <w:t>19</w:t>
+              <w:t>18</w:t>
             </w:r>
             <w:r>
               <w:rPr>
@@ -8873,12 +9209,29 @@
           </w:tcPr>
           <w:p>
             <w:pPr>
+              <w:tabs>
+                <w:tab w:val="right" w:pos="2366"/>
+              </w:tabs>
               <w:spacing w:before="40" w:after="40"/>
               <w:rPr>
                 <w:rFonts w:ascii="Arial" w:hAnsi="Arial" w:cs="Arial"/>
                 <w:color w:val="000000"/>
               </w:rPr>
             </w:pPr>
+            <w:r>
+              <w:rPr>
+                <w:rFonts w:ascii="Arial" w:hAnsi="Arial" w:cs="Arial"/>
+                <w:color w:val="000000"/>
+              </w:rPr>
+              <w:t>Christine Ramsis</w:t>
+            </w:r>
+            <w:r>
+              <w:rPr>
+                <w:rFonts w:ascii="Arial" w:hAnsi="Arial" w:cs="Arial"/>
+                <w:color w:val="000000"/>
+              </w:rPr>
+              <w:tab/>
+            </w:r>
           </w:p>
         </w:tc>
         <w:tc>
@@ -8893,6 +9246,20 @@
                 <w:color w:val="000000"/>
               </w:rPr>
             </w:pPr>
+            <w:r>
+              <w:rPr>
+                <w:rFonts w:ascii="Arial" w:hAnsi="Arial" w:cs="Arial"/>
+                <w:color w:val="000000"/>
+              </w:rPr>
+              <w:t>20</w:t>
+            </w:r>
+            <w:r>
+              <w:rPr>
+                <w:rFonts w:ascii="Arial" w:hAnsi="Arial" w:cs="Arial"/>
+                <w:color w:val="000000"/>
+              </w:rPr>
+              <w:t>th April 2018</w:t>
+            </w:r>
           </w:p>
         </w:tc>
         <w:tc>
@@ -8907,6 +9274,13 @@
                 <w:color w:val="000000"/>
               </w:rPr>
             </w:pPr>
+            <w:r>
+              <w:rPr>
+                <w:rFonts w:ascii="Arial" w:hAnsi="Arial" w:cs="Arial"/>
+                <w:color w:val="000000"/>
+              </w:rPr>
+              <w:t>Interfaces</w:t>
+            </w:r>
           </w:p>
         </w:tc>
         <w:tc>
@@ -8921,6 +9295,13 @@
                 <w:color w:val="000000"/>
               </w:rPr>
             </w:pPr>
+            <w:r>
+              <w:rPr>
+                <w:rFonts w:ascii="Arial" w:hAnsi="Arial" w:cs="Arial"/>
+                <w:color w:val="000000"/>
+              </w:rPr>
+              <w:t>1.2</w:t>
+            </w:r>
           </w:p>
         </w:tc>
       </w:tr>
@@ -9245,7 +9626,7 @@
       <w:rPr>
         <w:noProof/>
       </w:rPr>
-      <w:t>6</w:t>
+      <w:t>8</w:t>
     </w:r>
     <w:r>
       <w:fldChar w:fldCharType="end"/>
@@ -12777,7 +13158,7 @@
 </file>
 
 <file path=customXml/itemProps1.xml><?xml version="1.0" encoding="utf-8"?>
-<ds:datastoreItem xmlns:ds="http://schemas.openxmlformats.org/officeDocument/2006/customXml" ds:itemID="{6EC560C9-255A-460B-B9C9-29668CB99151}">
+<ds:datastoreItem xmlns:ds="http://schemas.openxmlformats.org/officeDocument/2006/customXml" ds:itemID="{EAA69801-2AFB-44A7-B554-1DBDFD288473}">
   <ds:schemaRefs>
     <ds:schemaRef ds:uri="http://schemas.openxmlformats.org/officeDocument/2006/bibliography"/>
   </ds:schemaRefs>

</xml_diff>